<commit_message>
Revisions for version 3.1.1
</commit_message>
<xml_diff>
--- a/doc/gettingstartedwithkaiba.docx
+++ b/doc/gettingstartedwithkaiba.docx
@@ -1,6 +1,6 @@
 
 <file path=word/document.xml><?xml version="1.0" encoding="utf-8"?>
-<w:document xmlns:wpc="http://schemas.microsoft.com/office/word/2010/wordprocessingCanvas" xmlns:cx="http://schemas.microsoft.com/office/drawing/2014/chartex" xmlns:cx1="http://schemas.microsoft.com/office/drawing/2015/9/8/chartex" xmlns:cx2="http://schemas.microsoft.com/office/drawing/2015/10/21/chartex" xmlns:cx3="http://schemas.microsoft.com/office/drawing/2016/5/9/chartex" xmlns:cx4="http://schemas.microsoft.com/office/drawing/2016/5/10/chartex" xmlns:cx5="http://schemas.microsoft.com/office/drawing/2016/5/11/chartex" xmlns:cx6="http://schemas.microsoft.com/office/drawing/2016/5/12/chartex" xmlns:cx7="http://schemas.microsoft.com/office/drawing/2016/5/13/chartex" xmlns:cx8="http://schemas.microsoft.com/office/drawing/2016/5/14/chartex" xmlns:mc="http://schemas.openxmlformats.org/markup-compatibility/2006" xmlns:aink="http://schemas.microsoft.com/office/drawing/2016/ink" xmlns:am3d="http://schemas.microsoft.com/office/drawing/2017/model3d" xmlns:o="urn:schemas-microsoft-com:office:office" xmlns:oel="http://schemas.microsoft.com/office/2019/extlst" xmlns:r="http://schemas.openxmlformats.org/officeDocument/2006/relationships" xmlns:m="http://schemas.openxmlformats.org/officeDocument/2006/math" xmlns:v="urn:schemas-microsoft-com:vml" xmlns:wp14="http://schemas.microsoft.com/office/word/2010/wordprocessingDrawing" xmlns:wp="http://schemas.openxmlformats.org/drawingml/2006/wordprocessingDrawing" xmlns:w10="urn:schemas-microsoft-com:office:word" xmlns:w="http://schemas.openxmlformats.org/wordprocessingml/2006/main" xmlns:w14="http://schemas.microsoft.com/office/word/2010/wordml" xmlns:w15="http://schemas.microsoft.com/office/word/2012/wordml" xmlns:w16cex="http://schemas.microsoft.com/office/word/2018/wordml/cex" xmlns:w16cid="http://schemas.microsoft.com/office/word/2016/wordml/cid" xmlns:w16="http://schemas.microsoft.com/office/word/2018/wordml" xmlns:w16du="http://schemas.microsoft.com/office/word/2023/wordml/word16du" xmlns:w16sdtdh="http://schemas.microsoft.com/office/word/2020/wordml/sdtdatahash" xmlns:w16se="http://schemas.microsoft.com/office/word/2015/wordml/symex" xmlns:wpg="http://schemas.microsoft.com/office/word/2010/wordprocessingGroup" xmlns:wpi="http://schemas.microsoft.com/office/word/2010/wordprocessingInk" xmlns:wne="http://schemas.microsoft.com/office/word/2006/wordml" xmlns:wps="http://schemas.microsoft.com/office/word/2010/wordprocessingShape" mc:Ignorable="w14 w15 w16se w16cid w16 w16cex w16sdtdh w16du wp14">
+<w:document xmlns:wpc="http://schemas.microsoft.com/office/word/2010/wordprocessingCanvas" xmlns:cx="http://schemas.microsoft.com/office/drawing/2014/chartex" xmlns:cx1="http://schemas.microsoft.com/office/drawing/2015/9/8/chartex" xmlns:cx2="http://schemas.microsoft.com/office/drawing/2015/10/21/chartex" xmlns:cx3="http://schemas.microsoft.com/office/drawing/2016/5/9/chartex" xmlns:cx4="http://schemas.microsoft.com/office/drawing/2016/5/10/chartex" xmlns:cx5="http://schemas.microsoft.com/office/drawing/2016/5/11/chartex" xmlns:cx6="http://schemas.microsoft.com/office/drawing/2016/5/12/chartex" xmlns:cx7="http://schemas.microsoft.com/office/drawing/2016/5/13/chartex" xmlns:cx8="http://schemas.microsoft.com/office/drawing/2016/5/14/chartex" xmlns:mc="http://schemas.openxmlformats.org/markup-compatibility/2006" xmlns:aink="http://schemas.microsoft.com/office/drawing/2016/ink" xmlns:am3d="http://schemas.microsoft.com/office/drawing/2017/model3d" xmlns:o="urn:schemas-microsoft-com:office:office" xmlns:r="http://schemas.openxmlformats.org/officeDocument/2006/relationships" xmlns:m="http://schemas.openxmlformats.org/officeDocument/2006/math" xmlns:v="urn:schemas-microsoft-com:vml" xmlns:wp14="http://schemas.microsoft.com/office/word/2010/wordprocessingDrawing" xmlns:wp="http://schemas.openxmlformats.org/drawingml/2006/wordprocessingDrawing" xmlns:w10="urn:schemas-microsoft-com:office:word" xmlns:w="http://schemas.openxmlformats.org/wordprocessingml/2006/main" xmlns:w14="http://schemas.microsoft.com/office/word/2010/wordml" xmlns:w15="http://schemas.microsoft.com/office/word/2012/wordml" xmlns:w16cid="http://schemas.microsoft.com/office/word/2016/wordml/cid" xmlns:w16se="http://schemas.microsoft.com/office/word/2015/wordml/symex" xmlns:wpg="http://schemas.microsoft.com/office/word/2010/wordprocessingGroup" xmlns:wpi="http://schemas.microsoft.com/office/word/2010/wordprocessingInk" xmlns:wne="http://schemas.microsoft.com/office/word/2006/wordml" xmlns:wps="http://schemas.microsoft.com/office/word/2010/wordprocessingShape" mc:Ignorable="w14 w15 w16se w16cid wp14">
   <w:body>
     <w:p>
       <w:pPr>
@@ -72,7 +72,6 @@
         </w:rPr>
         <w:t xml:space="preserve">ersion </w:t>
       </w:r>
-      <w:proofErr w:type="gramStart"/>
       <w:r>
         <w:rPr>
           <w:rFonts w:ascii="Times New Roman" w:hAnsi="Times New Roman" w:cs="Times New Roman"/>
@@ -95,9 +94,8 @@
           <w:sz w:val="24"/>
           <w:szCs w:val="24"/>
         </w:rPr>
-        <w:t>0</w:t>
-      </w:r>
-      <w:proofErr w:type="gramEnd"/>
+        <w:t>1.1</w:t>
+      </w:r>
     </w:p>
     <w:p>
       <w:pPr>
@@ -403,7 +401,6 @@
         </w:rPr>
         <w:t xml:space="preserve">KAIBA computes </w:t>
       </w:r>
-      <w:proofErr w:type="gramStart"/>
       <w:r>
         <w:rPr>
           <w:rFonts w:ascii="Times New Roman" w:hAnsi="Times New Roman" w:cs="Times New Roman"/>
@@ -418,6 +415,14 @@
           <w:sz w:val="24"/>
           <w:szCs w:val="24"/>
         </w:rPr>
+        <w:t>n</w:t>
+      </w:r>
+      <w:r>
+        <w:rPr>
+          <w:rFonts w:ascii="Times New Roman" w:hAnsi="Times New Roman" w:cs="Times New Roman"/>
+          <w:sz w:val="24"/>
+          <w:szCs w:val="24"/>
+        </w:rPr>
         <w:t xml:space="preserve"> H</w:t>
       </w:r>
       <w:r>
@@ -428,7 +433,6 @@
         </w:rPr>
         <w:t>PF</w:t>
       </w:r>
-      <w:proofErr w:type="gramEnd"/>
       <w:r>
         <w:rPr>
           <w:rFonts w:ascii="Times New Roman" w:hAnsi="Times New Roman" w:cs="Times New Roman"/>
@@ -1366,7 +1370,16 @@
           <w:sz w:val="24"/>
           <w:szCs w:val="24"/>
         </w:rPr>
-        <w:t xml:space="preserve">their </w:t>
+        <w:t>their</w:t>
+      </w:r>
+      <w:proofErr w:type="gramEnd"/>
+      <w:r>
+        <w:rPr>
+          <w:rFonts w:ascii="Times New Roman" w:hAnsi="Times New Roman" w:cs="Times New Roman"/>
+          <w:sz w:val="24"/>
+          <w:szCs w:val="24"/>
+        </w:rPr>
+        <w:t xml:space="preserve"> </w:t>
       </w:r>
       <w:r>
         <w:rPr>
@@ -1388,7 +1401,6 @@
         <w:t>cshr</w:t>
       </w:r>
       <w:proofErr w:type="spellEnd"/>
-      <w:proofErr w:type="gramEnd"/>
       <w:r>
         <w:rPr>
           <w:rFonts w:ascii="Times New Roman" w:hAnsi="Times New Roman" w:cs="Times New Roman"/>
@@ -1619,7 +1631,16 @@
           <w:sz w:val="24"/>
           <w:szCs w:val="24"/>
         </w:rPr>
-        <w:t xml:space="preserve">their </w:t>
+        <w:t>their</w:t>
+      </w:r>
+      <w:proofErr w:type="gramEnd"/>
+      <w:r>
+        <w:rPr>
+          <w:rFonts w:ascii="Times New Roman" w:hAnsi="Times New Roman" w:cs="Times New Roman"/>
+          <w:sz w:val="24"/>
+          <w:szCs w:val="24"/>
+        </w:rPr>
+        <w:t xml:space="preserve"> </w:t>
       </w:r>
       <w:r>
         <w:rPr>
@@ -1630,7 +1651,6 @@
         </w:rPr>
         <w:t>.profile</w:t>
       </w:r>
-      <w:proofErr w:type="gramEnd"/>
       <w:r>
         <w:rPr>
           <w:rFonts w:ascii="Times New Roman" w:hAnsi="Times New Roman" w:cs="Times New Roman"/>
@@ -1765,7 +1785,7 @@
           <w:sz w:val="24"/>
           <w:szCs w:val="24"/>
         </w:rPr>
-        <w:t>kaiba3.0_LinuxCensOS6.7.tar.gz</w:t>
+        <w:t>kaiba_V3.1.1_macOS_Sierra_10.12.6.tar.gz</w:t>
       </w:r>
       <w:r>
         <w:rPr>
@@ -1781,7 +1801,15 @@
           <w:sz w:val="24"/>
           <w:szCs w:val="24"/>
         </w:rPr>
-        <w:t xml:space="preserve">from </w:t>
+        <w:t>from</w:t>
+      </w:r>
+      <w:r>
+        <w:rPr>
+          <w:rFonts w:ascii="Times New Roman" w:hAnsi="Times New Roman" w:cs="Times New Roman"/>
+          <w:sz w:val="24"/>
+          <w:szCs w:val="24"/>
+        </w:rPr>
+        <w:t xml:space="preserve"> </w:t>
       </w:r>
       <w:hyperlink r:id="rId8" w:history="1">
         <w:r>
@@ -1833,7 +1861,39 @@
           <w:sz w:val="24"/>
           <w:szCs w:val="24"/>
         </w:rPr>
-        <w:t>If you are installing the software on MacOS, download the MacOS tarfile instead.</w:t>
+        <w:t xml:space="preserve">If you are installing the software on </w:t>
+      </w:r>
+      <w:r>
+        <w:rPr>
+          <w:rFonts w:ascii="Times New Roman" w:hAnsi="Times New Roman" w:cs="Times New Roman"/>
+          <w:sz w:val="24"/>
+          <w:szCs w:val="24"/>
+        </w:rPr>
+        <w:t>Linux</w:t>
+      </w:r>
+      <w:r>
+        <w:rPr>
+          <w:rFonts w:ascii="Times New Roman" w:hAnsi="Times New Roman" w:cs="Times New Roman"/>
+          <w:sz w:val="24"/>
+          <w:szCs w:val="24"/>
+        </w:rPr>
+        <w:t xml:space="preserve">, download the </w:t>
+      </w:r>
+      <w:r>
+        <w:rPr>
+          <w:rFonts w:ascii="Times New Roman" w:hAnsi="Times New Roman" w:cs="Times New Roman"/>
+          <w:sz w:val="24"/>
+          <w:szCs w:val="24"/>
+        </w:rPr>
+        <w:t>Linux</w:t>
+      </w:r>
+      <w:r>
+        <w:rPr>
+          <w:rFonts w:ascii="Times New Roman" w:hAnsi="Times New Roman" w:cs="Times New Roman"/>
+          <w:sz w:val="24"/>
+          <w:szCs w:val="24"/>
+        </w:rPr>
+        <w:t xml:space="preserve"> tarfile instead.</w:t>
       </w:r>
     </w:p>
     <w:p>
@@ -1888,7 +1948,6 @@
           <w:szCs w:val="24"/>
         </w:rPr>
       </w:pPr>
-      <w:proofErr w:type="gramStart"/>
       <w:r>
         <w:rPr>
           <w:rFonts w:ascii="Consolas" w:hAnsi="Consolas" w:cs="Consolas"/>
@@ -1923,17 +1982,7 @@
           <w:sz w:val="24"/>
           <w:szCs w:val="24"/>
         </w:rPr>
-        <w:t>$</w:t>
-      </w:r>
-      <w:proofErr w:type="gramEnd"/>
-      <w:r>
-        <w:rPr>
-          <w:rFonts w:ascii="Consolas" w:hAnsi="Consolas" w:cs="Consolas"/>
-          <w:iCs/>
-          <w:sz w:val="24"/>
-          <w:szCs w:val="24"/>
-        </w:rPr>
-        <w:t>ARTHOME</w:t>
+        <w:t>$ARTHOME</w:t>
       </w:r>
     </w:p>
     <w:p>
@@ -1951,7 +2000,6 @@
         </w:rPr>
       </w:pPr>
       <w:proofErr w:type="spellStart"/>
-      <w:proofErr w:type="gramStart"/>
       <w:r>
         <w:rPr>
           <w:rFonts w:ascii="Consolas" w:hAnsi="Consolas" w:cs="Consolas"/>
@@ -1987,9 +2035,8 @@
           <w:sz w:val="24"/>
           <w:szCs w:val="24"/>
         </w:rPr>
-        <w:t>kaiba3.0_LinuxCensOS6.7.tar.gz</w:t>
-      </w:r>
-      <w:proofErr w:type="gramEnd"/>
+        <w:t>kaiba_V3.1.1_macOS_Sierra_10.12.6.tar.gz</w:t>
+      </w:r>
     </w:p>
     <w:p>
       <w:pPr>
@@ -2015,7 +2062,6 @@
         <w:t>tar -</w:t>
       </w:r>
       <w:proofErr w:type="spellStart"/>
-      <w:proofErr w:type="gramStart"/>
       <w:r>
         <w:rPr>
           <w:rFonts w:ascii="Consolas" w:hAnsi="Consolas" w:cs="Consolas"/>
@@ -2033,9 +2079,17 @@
           <w:sz w:val="24"/>
           <w:szCs w:val="24"/>
         </w:rPr>
-        <w:t xml:space="preserve">  kaiba3.0_LinuxCensOS6.7.tar</w:t>
-      </w:r>
-      <w:proofErr w:type="gramEnd"/>
+        <w:t xml:space="preserve">  </w:t>
+      </w:r>
+      <w:r>
+        <w:rPr>
+          <w:rFonts w:ascii="Consolas" w:hAnsi="Consolas" w:cs="Consolas"/>
+          <w:iCs/>
+          <w:sz w:val="24"/>
+          <w:szCs w:val="24"/>
+        </w:rPr>
+        <w:t>kaiba_V3.1.1_macOS_Sierra_10.12.6.tar</w:t>
+      </w:r>
     </w:p>
     <w:p>
       <w:pPr>
@@ -2568,7 +2622,7 @@
         <w:ind w:left="360"/>
         <w:rPr>
           <w:rFonts w:ascii="Times New Roman" w:hAnsi="Times New Roman" w:cs="Times New Roman"/>
-          <w:i/>
+          <w:iCs/>
           <w:sz w:val="24"/>
           <w:szCs w:val="24"/>
         </w:rPr>
@@ -2676,6 +2730,14 @@
           <w:szCs w:val="24"/>
         </w:rPr>
       </w:pPr>
+      <w:r>
+        <w:rPr>
+          <w:rFonts w:ascii="Times New Roman" w:hAnsi="Times New Roman" w:cs="Times New Roman"/>
+          <w:sz w:val="24"/>
+          <w:szCs w:val="24"/>
+        </w:rPr>
+        <w:t xml:space="preserve"> </w:t>
+      </w:r>
       <w:r>
         <w:rPr>
           <w:rFonts w:ascii="Times New Roman" w:hAnsi="Times New Roman" w:cs="Times New Roman"/>
@@ -3405,7 +3467,6 @@
         </w:rPr>
         <w:t xml:space="preserve"> –</w:t>
       </w:r>
-      <w:proofErr w:type="spellStart"/>
       <w:r>
         <w:rPr>
           <w:rFonts w:ascii="Consolas" w:hAnsi="Consolas" w:cs="Consolas"/>
@@ -3415,7 +3476,6 @@
         </w:rPr>
         <w:t>i</w:t>
       </w:r>
-      <w:proofErr w:type="spellEnd"/>
       <w:r>
         <w:rPr>
           <w:rFonts w:ascii="Consolas" w:hAnsi="Consolas" w:cs="Consolas"/>
@@ -3513,27 +3573,7 @@
           <w:sz w:val="24"/>
           <w:szCs w:val="24"/>
         </w:rPr>
-        <w:t xml:space="preserve"> –</w:t>
-      </w:r>
-      <w:proofErr w:type="spellStart"/>
-      <w:r>
-        <w:rPr>
-          <w:rFonts w:ascii="Consolas" w:hAnsi="Consolas" w:cs="Consolas"/>
-          <w:iCs/>
-          <w:sz w:val="24"/>
-          <w:szCs w:val="24"/>
-        </w:rPr>
-        <w:t>png</w:t>
-      </w:r>
-      <w:proofErr w:type="spellEnd"/>
-      <w:r>
-        <w:rPr>
-          <w:rFonts w:ascii="Consolas" w:hAnsi="Consolas" w:cs="Consolas"/>
-          <w:iCs/>
-          <w:sz w:val="24"/>
-          <w:szCs w:val="24"/>
-        </w:rPr>
-        <w:t xml:space="preserve"> </w:t>
+        <w:t xml:space="preserve"> –png </w:t>
       </w:r>
     </w:p>
     <w:p>
@@ -3580,7 +3620,6 @@
         </w:rPr>
         <w:t>–</w:t>
       </w:r>
-      <w:proofErr w:type="spellStart"/>
       <w:r>
         <w:rPr>
           <w:rFonts w:ascii="Consolas" w:hAnsi="Consolas" w:cs="Consolas"/>
@@ -3590,7 +3629,6 @@
         </w:rPr>
         <w:t>i</w:t>
       </w:r>
-      <w:proofErr w:type="spellEnd"/>
       <w:r>
         <w:rPr>
           <w:rFonts w:ascii="Consolas" w:hAnsi="Consolas" w:cs="Consolas"/>
@@ -3811,25 +3849,7 @@
           <w:sz w:val="24"/>
           <w:szCs w:val="24"/>
         </w:rPr>
-        <w:t xml:space="preserve"> in verbose </w:t>
-      </w:r>
-      <w:proofErr w:type="gramStart"/>
-      <w:r>
-        <w:rPr>
-          <w:rFonts w:ascii="Times New Roman" w:hAnsi="Times New Roman" w:cs="Times New Roman"/>
-          <w:sz w:val="24"/>
-          <w:szCs w:val="24"/>
-        </w:rPr>
-        <w:t>mode</w:t>
-      </w:r>
-      <w:proofErr w:type="gramEnd"/>
-      <w:r>
-        <w:rPr>
-          <w:rFonts w:ascii="Times New Roman" w:hAnsi="Times New Roman" w:cs="Times New Roman"/>
-          <w:sz w:val="24"/>
-          <w:szCs w:val="24"/>
-        </w:rPr>
-        <w:t xml:space="preserve"> </w:t>
+        <w:t xml:space="preserve"> in verbose mode </w:t>
       </w:r>
     </w:p>
     <w:p>
@@ -3970,18 +3990,8 @@
           <w:sz w:val="24"/>
           <w:szCs w:val="24"/>
         </w:rPr>
-        <w:t xml:space="preserve">ted CSV </w:t>
-      </w:r>
-      <w:proofErr w:type="gramStart"/>
-      <w:r>
-        <w:rPr>
-          <w:rFonts w:ascii="Times New Roman" w:hAnsi="Times New Roman" w:cs="Times New Roman"/>
-          <w:sz w:val="24"/>
-          <w:szCs w:val="24"/>
-        </w:rPr>
-        <w:t>file</w:t>
-      </w:r>
-      <w:proofErr w:type="gramEnd"/>
+        <w:t>ted CSV file</w:t>
+      </w:r>
     </w:p>
     <w:p>
       <w:pPr>
@@ -4005,27 +4015,7 @@
           <w:sz w:val="24"/>
           <w:szCs w:val="24"/>
         </w:rPr>
-        <w:t>–</w:t>
-      </w:r>
-      <w:proofErr w:type="spellStart"/>
-      <w:r>
-        <w:rPr>
-          <w:rFonts w:ascii="Consolas" w:hAnsi="Consolas" w:cs="Consolas"/>
-          <w:iCs/>
-          <w:sz w:val="24"/>
-          <w:szCs w:val="24"/>
-        </w:rPr>
-        <w:t>png</w:t>
-      </w:r>
-      <w:proofErr w:type="spellEnd"/>
-      <w:r>
-        <w:rPr>
-          <w:rFonts w:ascii="Consolas" w:hAnsi="Consolas" w:cs="Consolas"/>
-          <w:iCs/>
-          <w:sz w:val="24"/>
-          <w:szCs w:val="24"/>
-        </w:rPr>
-        <w:t xml:space="preserve"> </w:t>
+        <w:t xml:space="preserve">–png </w:t>
       </w:r>
     </w:p>
     <w:p>
@@ -4128,18 +4118,8 @@
           <w:sz w:val="24"/>
           <w:szCs w:val="24"/>
         </w:rPr>
-        <w:t xml:space="preserve"> </w:t>
-      </w:r>
-      <w:proofErr w:type="gramStart"/>
-      <w:r>
-        <w:rPr>
-          <w:rFonts w:ascii="Times New Roman" w:hAnsi="Times New Roman" w:cs="Times New Roman"/>
-          <w:sz w:val="24"/>
-          <w:szCs w:val="24"/>
-        </w:rPr>
-        <w:t>format</w:t>
-      </w:r>
-      <w:proofErr w:type="gramEnd"/>
+        <w:t xml:space="preserve"> format</w:t>
+      </w:r>
     </w:p>
     <w:p>
       <w:pPr>
@@ -4669,19 +4649,8 @@
           <w:sz w:val="24"/>
           <w:szCs w:val="24"/>
         </w:rPr>
-        <w:t>–</w:t>
-      </w:r>
-      <w:proofErr w:type="spellStart"/>
-      <w:r>
-        <w:rPr>
-          <w:rFonts w:ascii="Consolas" w:hAnsi="Consolas" w:cs="Consolas"/>
-          <w:iCs/>
-          <w:sz w:val="24"/>
-          <w:szCs w:val="24"/>
-        </w:rPr>
-        <w:t>png</w:t>
-      </w:r>
-      <w:proofErr w:type="spellEnd"/>
+        <w:t>–png</w:t>
+      </w:r>
       <w:r>
         <w:rPr>
           <w:rFonts w:ascii="Times New Roman" w:hAnsi="Times New Roman" w:cs="Times New Roman"/>
@@ -5192,25 +5161,14 @@
         </w:rPr>
         <w:t>v3</w:t>
       </w:r>
-      <w:proofErr w:type="gramStart"/>
-      <w:r>
-        <w:rPr>
-          <w:rFonts w:ascii="Consolas" w:hAnsi="Consolas" w:cs="Consolas"/>
-          <w:iCs/>
-          <w:sz w:val="24"/>
-          <w:szCs w:val="24"/>
-        </w:rPr>
-        <w:t>_?HROI</w:t>
-      </w:r>
-      <w:proofErr w:type="gramEnd"/>
-      <w:r>
-        <w:rPr>
-          <w:rFonts w:ascii="Consolas" w:hAnsi="Consolas" w:cs="Consolas"/>
-          <w:iCs/>
-          <w:sz w:val="24"/>
-          <w:szCs w:val="24"/>
-        </w:rPr>
-        <w:t>?_hist.png</w:t>
+      <w:r>
+        <w:rPr>
+          <w:rFonts w:ascii="Consolas" w:hAnsi="Consolas" w:cs="Consolas"/>
+          <w:iCs/>
+          <w:sz w:val="24"/>
+          <w:szCs w:val="24"/>
+        </w:rPr>
+        <w:t>_?HROI?_hist.png</w:t>
       </w:r>
     </w:p>
     <w:p>
@@ -5244,7 +5202,6 @@
         </w:rPr>
         <w:t>v3</w:t>
       </w:r>
-      <w:proofErr w:type="gramStart"/>
       <w:r>
         <w:rPr>
           <w:rFonts w:ascii="Consolas" w:hAnsi="Consolas" w:cs="Consolas"/>
@@ -5261,17 +5218,7 @@
           <w:sz w:val="24"/>
           <w:szCs w:val="24"/>
         </w:rPr>
-        <w:t>?HROI</w:t>
-      </w:r>
-      <w:proofErr w:type="gramEnd"/>
-      <w:r>
-        <w:rPr>
-          <w:rFonts w:ascii="Consolas" w:hAnsi="Consolas" w:cs="Consolas"/>
-          <w:iCs/>
-          <w:sz w:val="24"/>
-          <w:szCs w:val="24"/>
-        </w:rPr>
-        <w:t>?.nii</w:t>
+        <w:t>?HROI?.nii</w:t>
       </w:r>
       <w:r>
         <w:rPr>
@@ -5467,25 +5414,7 @@
           <w:sz w:val="24"/>
           <w:szCs w:val="24"/>
         </w:rPr>
-        <w:t xml:space="preserve">multiple </w:t>
-      </w:r>
-      <w:proofErr w:type="gramStart"/>
-      <w:r>
-        <w:rPr>
-          <w:rFonts w:ascii="Times New Roman" w:hAnsi="Times New Roman" w:cs="Times New Roman"/>
-          <w:sz w:val="24"/>
-          <w:szCs w:val="24"/>
-        </w:rPr>
-        <w:t>volume</w:t>
-      </w:r>
-      <w:proofErr w:type="gramEnd"/>
-      <w:r>
-        <w:rPr>
-          <w:rFonts w:ascii="Times New Roman" w:hAnsi="Times New Roman" w:cs="Times New Roman"/>
-          <w:sz w:val="24"/>
-          <w:szCs w:val="24"/>
-        </w:rPr>
-        <w:t xml:space="preserve"> acquired over time from the same individual and would like to compute the HPF </w:t>
+        <w:t xml:space="preserve">multiple volume acquired over time from the same individual and would like to compute the HPF </w:t>
       </w:r>
       <w:r>
         <w:rPr>
@@ -5568,33 +5497,15 @@
           <w:sz w:val="24"/>
           <w:szCs w:val="24"/>
         </w:rPr>
-        <w:t xml:space="preserve">we may be able to </w:t>
-      </w:r>
-      <w:proofErr w:type="gramStart"/>
-      <w:r>
-        <w:rPr>
-          <w:rFonts w:ascii="Times New Roman" w:hAnsi="Times New Roman" w:cs="Times New Roman"/>
-          <w:sz w:val="24"/>
-          <w:szCs w:val="24"/>
-        </w:rPr>
-        <w:t>reduce</w:t>
-      </w:r>
-      <w:r>
-        <w:rPr>
-          <w:rFonts w:ascii="Times New Roman" w:hAnsi="Times New Roman" w:cs="Times New Roman"/>
-          <w:sz w:val="24"/>
-          <w:szCs w:val="24"/>
-        </w:rPr>
-        <w:t xml:space="preserve"> within</w:t>
-      </w:r>
-      <w:proofErr w:type="gramEnd"/>
-      <w:r>
-        <w:rPr>
-          <w:rFonts w:ascii="Times New Roman" w:hAnsi="Times New Roman" w:cs="Times New Roman"/>
-          <w:sz w:val="24"/>
-          <w:szCs w:val="24"/>
-        </w:rPr>
-        <w:t xml:space="preserve"> subject variance by first performing an unbiased and consistent rigid-body registration between the 4 volumes using ATRA.  To do this, please see the documentation for ATRA.  However, the syntax is simple.  First create a text file, say </w:t>
+        <w:t>we may be able to reduce</w:t>
+      </w:r>
+      <w:r>
+        <w:rPr>
+          <w:rFonts w:ascii="Times New Roman" w:hAnsi="Times New Roman" w:cs="Times New Roman"/>
+          <w:sz w:val="24"/>
+          <w:szCs w:val="24"/>
+        </w:rPr>
+        <w:t xml:space="preserve"> within subject variance by first performing an unbiased and consistent rigid-body registration between the 4 volumes using ATRA.  To do this, please see the documentation for ATRA.  However, the syntax is simple.  First create a text file, say </w:t>
       </w:r>
       <w:proofErr w:type="spellStart"/>
       <w:r>
@@ -5850,27 +5761,7 @@
           <w:sz w:val="24"/>
           <w:szCs w:val="24"/>
         </w:rPr>
-        <w:t xml:space="preserve"> -</w:t>
-      </w:r>
-      <w:proofErr w:type="spellStart"/>
-      <w:r>
-        <w:rPr>
-          <w:rFonts w:ascii="Consolas" w:hAnsi="Consolas" w:cs="Consolas"/>
-          <w:iCs/>
-          <w:sz w:val="24"/>
-          <w:szCs w:val="24"/>
-        </w:rPr>
-        <w:t>i</w:t>
-      </w:r>
-      <w:proofErr w:type="spellEnd"/>
-      <w:r>
-        <w:rPr>
-          <w:rFonts w:ascii="Consolas" w:hAnsi="Consolas" w:cs="Consolas"/>
-          <w:iCs/>
-          <w:sz w:val="24"/>
-          <w:szCs w:val="24"/>
-        </w:rPr>
-        <w:t xml:space="preserve"> </w:t>
+        <w:t xml:space="preserve"> -i </w:t>
       </w:r>
       <w:proofErr w:type="spellStart"/>
       <w:r>
@@ -6117,7 +6008,6 @@
         </w:rPr>
         <w:t xml:space="preserve"> –</w:t>
       </w:r>
-      <w:proofErr w:type="spellStart"/>
       <w:r>
         <w:rPr>
           <w:rFonts w:ascii="Consolas" w:hAnsi="Consolas" w:cs="Consolas"/>
@@ -6127,7 +6017,6 @@
         </w:rPr>
         <w:t>i</w:t>
       </w:r>
-      <w:proofErr w:type="spellEnd"/>
       <w:r>
         <w:rPr>
           <w:rFonts w:ascii="Consolas" w:hAnsi="Consolas" w:cs="Consolas"/>
@@ -6240,19 +6129,8 @@
           <w:sz w:val="24"/>
           <w:szCs w:val="24"/>
         </w:rPr>
-        <w:t>-</w:t>
-      </w:r>
-      <w:proofErr w:type="spellStart"/>
-      <w:r>
-        <w:rPr>
-          <w:rFonts w:ascii="Consolas" w:hAnsi="Consolas" w:cs="Consolas"/>
-          <w:iCs/>
-          <w:sz w:val="24"/>
-          <w:szCs w:val="24"/>
-        </w:rPr>
-        <w:t>i</w:t>
-      </w:r>
-      <w:proofErr w:type="spellEnd"/>
+        <w:t>-i</w:t>
+      </w:r>
       <w:r>
         <w:rPr>
           <w:rFonts w:ascii="Times New Roman" w:hAnsi="Times New Roman" w:cs="Times New Roman"/>
@@ -6341,19 +6219,8 @@
           <w:sz w:val="24"/>
           <w:szCs w:val="24"/>
         </w:rPr>
-        <w:t>-</w:t>
-      </w:r>
-      <w:proofErr w:type="spellStart"/>
-      <w:r>
-        <w:rPr>
-          <w:rFonts w:ascii="Consolas" w:hAnsi="Consolas" w:cs="Consolas"/>
-          <w:iCs/>
-          <w:sz w:val="24"/>
-          <w:szCs w:val="24"/>
-        </w:rPr>
-        <w:t>i</w:t>
-      </w:r>
-      <w:proofErr w:type="spellEnd"/>
+        <w:t>-i</w:t>
+      </w:r>
       <w:r>
         <w:rPr>
           <w:rFonts w:ascii="Times New Roman" w:hAnsi="Times New Roman" w:cs="Times New Roman"/>
@@ -6567,25 +6434,23 @@
         </w:rPr>
         <w:t xml:space="preserve"> If you examine, for example, image </w:t>
       </w:r>
-      <w:proofErr w:type="spellStart"/>
-      <w:r>
-        <w:rPr>
-          <w:rFonts w:ascii="Times New Roman" w:hAnsi="Times New Roman" w:cs="Times New Roman"/>
-          <w:iCs/>
-          <w:sz w:val="24"/>
-          <w:szCs w:val="24"/>
-        </w:rPr>
-        <w:t>BL_ACPC_sagittal.ppm</w:t>
-      </w:r>
-      <w:proofErr w:type="spellEnd"/>
-      <w:r>
-        <w:rPr>
-          <w:rFonts w:ascii="Times New Roman" w:hAnsi="Times New Roman" w:cs="Times New Roman"/>
-          <w:iCs/>
-          <w:sz w:val="24"/>
-          <w:szCs w:val="24"/>
-        </w:rPr>
-        <w:t xml:space="preserve"> output of Example 1 (shown above), you will see that </w:t>
+      <w:r>
+        <w:rPr>
+          <w:rFonts w:ascii="Times New Roman" w:hAnsi="Times New Roman" w:cs="Times New Roman"/>
+          <w:iCs/>
+          <w:sz w:val="24"/>
+          <w:szCs w:val="24"/>
+        </w:rPr>
+        <w:t>v3</w:t>
+      </w:r>
+      <w:r>
+        <w:rPr>
+          <w:rFonts w:ascii="Times New Roman" w:hAnsi="Times New Roman" w:cs="Times New Roman"/>
+          <w:iCs/>
+          <w:sz w:val="24"/>
+          <w:szCs w:val="24"/>
+        </w:rPr>
+        <w:t xml:space="preserve">_ACPC_sagittal.ppm output of Example 1 (shown above), you will see that </w:t>
       </w:r>
       <w:r>
         <w:rPr>
@@ -6650,14 +6515,13 @@
         </w:rPr>
         <w:t xml:space="preserve"> the images </w:t>
       </w:r>
-      <w:proofErr w:type="spellStart"/>
-      <w:r>
-        <w:rPr>
-          <w:rFonts w:ascii="Times New Roman" w:hAnsi="Times New Roman" w:cs="Times New Roman"/>
-          <w:sz w:val="24"/>
-          <w:szCs w:val="24"/>
-        </w:rPr>
-        <w:t>BL</w:t>
+      <w:r>
+        <w:rPr>
+          <w:rFonts w:ascii="Times New Roman" w:hAnsi="Times New Roman" w:cs="Times New Roman"/>
+          <w:sz w:val="24"/>
+          <w:szCs w:val="24"/>
+        </w:rPr>
+        <w:t>v3</w:t>
       </w:r>
       <w:r>
         <w:rPr>
@@ -6691,7 +6555,6 @@
         </w:rPr>
         <w:t>axial.ppm</w:t>
       </w:r>
-      <w:proofErr w:type="spellEnd"/>
       <w:r>
         <w:rPr>
           <w:rFonts w:ascii="Times New Roman" w:hAnsi="Times New Roman" w:cs="Times New Roman"/>
@@ -6708,16 +6571,22 @@
         </w:rPr>
         <w:t xml:space="preserve"> </w:t>
       </w:r>
-      <w:proofErr w:type="spellStart"/>
-      <w:r>
-        <w:rPr>
-          <w:rFonts w:ascii="Times New Roman" w:hAnsi="Times New Roman" w:cs="Times New Roman"/>
-          <w:sz w:val="24"/>
-          <w:szCs w:val="24"/>
-        </w:rPr>
-        <w:t>BL_ACPC_sagittal.ppm</w:t>
-      </w:r>
-      <w:proofErr w:type="spellEnd"/>
+      <w:r>
+        <w:rPr>
+          <w:rFonts w:ascii="Times New Roman" w:hAnsi="Times New Roman" w:cs="Times New Roman"/>
+          <w:sz w:val="24"/>
+          <w:szCs w:val="24"/>
+        </w:rPr>
+        <w:t>v3</w:t>
+      </w:r>
+      <w:r>
+        <w:rPr>
+          <w:rFonts w:ascii="Times New Roman" w:hAnsi="Times New Roman" w:cs="Times New Roman"/>
+          <w:sz w:val="24"/>
+          <w:szCs w:val="24"/>
+        </w:rPr>
+        <w:t>_ACPC_sagittal.ppm</w:t>
+      </w:r>
       <w:r>
         <w:rPr>
           <w:rFonts w:ascii="Times New Roman" w:hAnsi="Times New Roman" w:cs="Times New Roman"/>
@@ -6761,27 +6630,7 @@
           <w:sz w:val="24"/>
           <w:szCs w:val="24"/>
         </w:rPr>
-        <w:t xml:space="preserve"> case, the (</w:t>
-      </w:r>
-      <w:proofErr w:type="spellStart"/>
-      <w:r>
-        <w:rPr>
-          <w:rFonts w:ascii="Times New Roman" w:hAnsi="Times New Roman" w:cs="Times New Roman"/>
-          <w:iCs/>
-          <w:sz w:val="24"/>
-          <w:szCs w:val="24"/>
-        </w:rPr>
-        <w:t>i</w:t>
-      </w:r>
-      <w:proofErr w:type="spellEnd"/>
-      <w:r>
-        <w:rPr>
-          <w:rFonts w:ascii="Times New Roman" w:hAnsi="Times New Roman" w:cs="Times New Roman"/>
-          <w:iCs/>
-          <w:sz w:val="24"/>
-          <w:szCs w:val="24"/>
-        </w:rPr>
-        <w:t xml:space="preserve">, j, k) coordinates of these </w:t>
+        <w:t xml:space="preserve"> case, the (i, j, k) coordinates of these </w:t>
       </w:r>
       <w:r>
         <w:rPr>
@@ -6799,27 +6648,7 @@
           <w:sz w:val="24"/>
           <w:szCs w:val="24"/>
         </w:rPr>
-        <w:t xml:space="preserve"> can be specified manually using the –</w:t>
-      </w:r>
-      <w:proofErr w:type="spellStart"/>
-      <w:r>
-        <w:rPr>
-          <w:rFonts w:ascii="Times New Roman" w:hAnsi="Times New Roman" w:cs="Times New Roman"/>
-          <w:iCs/>
-          <w:sz w:val="24"/>
-          <w:szCs w:val="24"/>
-        </w:rPr>
-        <w:t>blm</w:t>
-      </w:r>
-      <w:proofErr w:type="spellEnd"/>
-      <w:r>
-        <w:rPr>
-          <w:rFonts w:ascii="Times New Roman" w:hAnsi="Times New Roman" w:cs="Times New Roman"/>
-          <w:iCs/>
-          <w:sz w:val="24"/>
-          <w:szCs w:val="24"/>
-        </w:rPr>
-        <w:t xml:space="preserve"> </w:t>
+        <w:t xml:space="preserve"> can be specified manually using the –lm </w:t>
       </w:r>
       <w:r>
         <w:rPr>
@@ -6873,9 +6702,8 @@
           <w:sz w:val="24"/>
           <w:szCs w:val="24"/>
         </w:rPr>
-        <w:t xml:space="preserve"> –b </w:t>
-      </w:r>
-      <w:proofErr w:type="spellStart"/>
+        <w:t xml:space="preserve"> –</w:t>
+      </w:r>
       <w:r>
         <w:rPr>
           <w:rFonts w:ascii="Times New Roman" w:hAnsi="Times New Roman" w:cs="Times New Roman"/>
@@ -6883,9 +6711,8 @@
           <w:sz w:val="24"/>
           <w:szCs w:val="24"/>
         </w:rPr>
-        <w:t>BL.nii</w:t>
-      </w:r>
-      <w:proofErr w:type="spellEnd"/>
+        <w:t>i</w:t>
+      </w:r>
       <w:r>
         <w:rPr>
           <w:rFonts w:ascii="Times New Roman" w:hAnsi="Times New Roman" w:cs="Times New Roman"/>
@@ -6893,6 +6720,42 @@
           <w:sz w:val="24"/>
           <w:szCs w:val="24"/>
         </w:rPr>
+        <w:t xml:space="preserve"> </w:t>
+      </w:r>
+      <w:r>
+        <w:rPr>
+          <w:rFonts w:ascii="Times New Roman" w:hAnsi="Times New Roman" w:cs="Times New Roman"/>
+          <w:i/>
+          <w:sz w:val="24"/>
+          <w:szCs w:val="24"/>
+        </w:rPr>
+        <w:t>v3</w:t>
+      </w:r>
+      <w:r>
+        <w:rPr>
+          <w:rFonts w:ascii="Times New Roman" w:hAnsi="Times New Roman" w:cs="Times New Roman"/>
+          <w:i/>
+          <w:sz w:val="24"/>
+          <w:szCs w:val="24"/>
+        </w:rPr>
+        <w:t>.nii</w:t>
+      </w:r>
+      <w:r>
+        <w:rPr>
+          <w:rFonts w:ascii="Times New Roman" w:hAnsi="Times New Roman" w:cs="Times New Roman"/>
+          <w:i/>
+          <w:sz w:val="24"/>
+          <w:szCs w:val="24"/>
+        </w:rPr>
+        <w:t xml:space="preserve"> </w:t>
+      </w:r>
+      <w:r>
+        <w:rPr>
+          <w:rFonts w:ascii="Times New Roman" w:hAnsi="Times New Roman" w:cs="Times New Roman"/>
+          <w:i/>
+          <w:sz w:val="24"/>
+          <w:szCs w:val="24"/>
+        </w:rPr>
         <w:t>–</w:t>
       </w:r>
       <w:r>
@@ -6920,7 +6783,7 @@
           <w:sz w:val="24"/>
           <w:szCs w:val="24"/>
         </w:rPr>
-        <w:t>p</w:t>
+        <w:t>o</w:t>
       </w:r>
       <w:r>
         <w:rPr>
@@ -6938,27 +6801,7 @@
           <w:sz w:val="24"/>
           <w:szCs w:val="24"/>
         </w:rPr>
-        <w:t>foo –</w:t>
-      </w:r>
-      <w:proofErr w:type="spellStart"/>
-      <w:r>
-        <w:rPr>
-          <w:rFonts w:ascii="Times New Roman" w:hAnsi="Times New Roman" w:cs="Times New Roman"/>
-          <w:i/>
-          <w:sz w:val="24"/>
-          <w:szCs w:val="24"/>
-        </w:rPr>
-        <w:t>blm</w:t>
-      </w:r>
-      <w:proofErr w:type="spellEnd"/>
-      <w:r>
-        <w:rPr>
-          <w:rFonts w:ascii="Times New Roman" w:hAnsi="Times New Roman" w:cs="Times New Roman"/>
-          <w:i/>
-          <w:sz w:val="24"/>
-          <w:szCs w:val="24"/>
-        </w:rPr>
-        <w:t xml:space="preserve"> blm.txt</w:t>
+        <w:t>foo –lm lm.txt</w:t>
       </w:r>
       <w:r>
         <w:rPr>
@@ -6991,317 +6834,94 @@
           <w:sz w:val="24"/>
           <w:szCs w:val="24"/>
         </w:rPr>
-        <w:t>Or if the failure happens for the follow-up image</w:t>
-      </w:r>
-      <w:r>
-        <w:rPr>
-          <w:rFonts w:ascii="Times New Roman" w:hAnsi="Times New Roman" w:cs="Times New Roman"/>
-          <w:iCs/>
-          <w:sz w:val="24"/>
-          <w:szCs w:val="24"/>
-        </w:rPr>
-        <w:t xml:space="preserve"> in the longitudinal Example 2</w:t>
-      </w:r>
-      <w:r>
-        <w:rPr>
-          <w:rFonts w:ascii="Times New Roman" w:hAnsi="Times New Roman" w:cs="Times New Roman"/>
-          <w:iCs/>
-          <w:sz w:val="24"/>
-          <w:szCs w:val="24"/>
-        </w:rPr>
-        <w:t>, one may use:</w:t>
-      </w:r>
-    </w:p>
-    <w:p>
-      <w:pPr>
-        <w:autoSpaceDE w:val="0"/>
-        <w:autoSpaceDN w:val="0"/>
-        <w:adjustRightInd w:val="0"/>
-        <w:spacing w:before="120" w:after="0" w:line="240" w:lineRule="auto"/>
-        <w:ind w:firstLine="720"/>
-        <w:outlineLvl w:val="0"/>
-        <w:rPr>
-          <w:rFonts w:ascii="Times New Roman" w:hAnsi="Times New Roman" w:cs="Times New Roman"/>
-          <w:i/>
-          <w:sz w:val="24"/>
-          <w:szCs w:val="24"/>
-        </w:rPr>
-      </w:pPr>
+        <w:t xml:space="preserve">Text files lm.txt </w:t>
+      </w:r>
       <w:proofErr w:type="spellStart"/>
       <w:r>
         <w:rPr>
           <w:rFonts w:ascii="Times New Roman" w:hAnsi="Times New Roman" w:cs="Times New Roman"/>
-          <w:i/>
-          <w:sz w:val="24"/>
-          <w:szCs w:val="24"/>
-        </w:rPr>
-        <w:t>kaiba</w:t>
+          <w:iCs/>
+          <w:sz w:val="24"/>
+          <w:szCs w:val="24"/>
+        </w:rPr>
+        <w:t>contain</w:t>
+      </w:r>
+      <w:r>
+        <w:rPr>
+          <w:rFonts w:ascii="Times New Roman" w:hAnsi="Times New Roman" w:cs="Times New Roman"/>
+          <w:iCs/>
+          <w:sz w:val="24"/>
+          <w:szCs w:val="24"/>
+        </w:rPr>
+        <w:t>w</w:t>
       </w:r>
       <w:proofErr w:type="spellEnd"/>
       <w:r>
         <w:rPr>
           <w:rFonts w:ascii="Times New Roman" w:hAnsi="Times New Roman" w:cs="Times New Roman"/>
-          <w:i/>
-          <w:sz w:val="24"/>
-          <w:szCs w:val="24"/>
-        </w:rPr>
-        <w:t xml:space="preserve"> –b </w:t>
+          <w:iCs/>
+          <w:sz w:val="24"/>
+          <w:szCs w:val="24"/>
+        </w:rPr>
+        <w:t xml:space="preserve"> the (i, j, k) coordinates of the AC, PC, and RP</w:t>
+      </w:r>
+      <w:r>
+        <w:rPr>
+          <w:rFonts w:ascii="Times New Roman" w:hAnsi="Times New Roman" w:cs="Times New Roman"/>
+          <w:iCs/>
+          <w:sz w:val="24"/>
+          <w:szCs w:val="24"/>
+        </w:rPr>
+        <w:t>,</w:t>
+      </w:r>
+      <w:r>
+        <w:rPr>
+          <w:rFonts w:ascii="Times New Roman" w:hAnsi="Times New Roman" w:cs="Times New Roman"/>
+          <w:iCs/>
+          <w:sz w:val="24"/>
+          <w:szCs w:val="24"/>
+        </w:rPr>
+        <w:t xml:space="preserve"> respectively. The way these coordinates are defined is the same way AFNI defines its “voxel coordinates” (i is the fastest varying index, j is the second fastest varying index, followed by k and the indices start from zero). Therefore, to specify these coordinates manually, we recommend using AFNI.  In AFNI click “Define </w:t>
       </w:r>
       <w:proofErr w:type="spellStart"/>
       <w:r>
         <w:rPr>
           <w:rFonts w:ascii="Times New Roman" w:hAnsi="Times New Roman" w:cs="Times New Roman"/>
-          <w:i/>
-          <w:sz w:val="24"/>
-          <w:szCs w:val="24"/>
-        </w:rPr>
-        <w:t>BL.nii</w:t>
+          <w:iCs/>
+          <w:sz w:val="24"/>
+          <w:szCs w:val="24"/>
+        </w:rPr>
+        <w:t>Datamode</w:t>
       </w:r>
       <w:proofErr w:type="spellEnd"/>
       <w:r>
         <w:rPr>
           <w:rFonts w:ascii="Times New Roman" w:hAnsi="Times New Roman" w:cs="Times New Roman"/>
-          <w:i/>
-          <w:sz w:val="24"/>
-          <w:szCs w:val="24"/>
-        </w:rPr>
-        <w:t xml:space="preserve"> –</w:t>
-      </w:r>
-      <w:proofErr w:type="gramStart"/>
-      <w:r>
-        <w:rPr>
-          <w:rFonts w:ascii="Times New Roman" w:hAnsi="Times New Roman" w:cs="Times New Roman"/>
-          <w:i/>
-          <w:sz w:val="24"/>
-          <w:szCs w:val="24"/>
-        </w:rPr>
-        <w:t xml:space="preserve">f </w:t>
-      </w:r>
-      <w:r>
-        <w:rPr>
-          <w:rFonts w:ascii="Times New Roman" w:hAnsi="Times New Roman" w:cs="Times New Roman"/>
-          <w:i/>
-          <w:sz w:val="24"/>
-          <w:szCs w:val="24"/>
-        </w:rPr>
-        <w:t xml:space="preserve"> </w:t>
+          <w:iCs/>
+          <w:sz w:val="24"/>
+          <w:szCs w:val="24"/>
+        </w:rPr>
+        <w:t>”, click “</w:t>
       </w:r>
       <w:proofErr w:type="spellStart"/>
       <w:r>
         <w:rPr>
           <w:rFonts w:ascii="Times New Roman" w:hAnsi="Times New Roman" w:cs="Times New Roman"/>
-          <w:i/>
-          <w:sz w:val="24"/>
-          <w:szCs w:val="24"/>
-        </w:rPr>
-        <w:t>FU</w:t>
-      </w:r>
-      <w:r>
-        <w:rPr>
-          <w:rFonts w:ascii="Times New Roman" w:hAnsi="Times New Roman" w:cs="Times New Roman"/>
-          <w:i/>
-          <w:sz w:val="24"/>
-          <w:szCs w:val="24"/>
-        </w:rPr>
-        <w:t>.nii</w:t>
+          <w:iCs/>
+          <w:sz w:val="24"/>
+          <w:szCs w:val="24"/>
+        </w:rPr>
+        <w:t>Misc</w:t>
       </w:r>
       <w:proofErr w:type="spellEnd"/>
-      <w:proofErr w:type="gramEnd"/>
-      <w:r>
-        <w:rPr>
-          <w:rFonts w:ascii="Times New Roman" w:hAnsi="Times New Roman" w:cs="Times New Roman"/>
-          <w:i/>
-          <w:sz w:val="24"/>
-          <w:szCs w:val="24"/>
-        </w:rPr>
-        <w:t xml:space="preserve"> –</w:t>
-      </w:r>
-      <w:r>
-        <w:rPr>
-          <w:rFonts w:ascii="Times New Roman" w:hAnsi="Times New Roman" w:cs="Times New Roman"/>
-          <w:i/>
-          <w:sz w:val="24"/>
-          <w:szCs w:val="24"/>
-        </w:rPr>
-        <w:t>v</w:t>
-      </w:r>
-      <w:r>
-        <w:rPr>
-          <w:rFonts w:ascii="Times New Roman" w:hAnsi="Times New Roman" w:cs="Times New Roman"/>
-          <w:i/>
-          <w:sz w:val="24"/>
-          <w:szCs w:val="24"/>
-        </w:rPr>
-        <w:t xml:space="preserve"> –</w:t>
-      </w:r>
-      <w:r>
-        <w:rPr>
-          <w:rFonts w:ascii="Times New Roman" w:hAnsi="Times New Roman" w:cs="Times New Roman"/>
-          <w:i/>
-          <w:sz w:val="24"/>
-          <w:szCs w:val="24"/>
-        </w:rPr>
-        <w:t>p</w:t>
-      </w:r>
-      <w:r>
-        <w:rPr>
-          <w:rFonts w:ascii="Times New Roman" w:hAnsi="Times New Roman" w:cs="Times New Roman"/>
-          <w:i/>
-          <w:sz w:val="24"/>
-          <w:szCs w:val="24"/>
-        </w:rPr>
-        <w:t xml:space="preserve"> </w:t>
-      </w:r>
-      <w:r>
-        <w:rPr>
-          <w:rFonts w:ascii="Times New Roman" w:hAnsi="Times New Roman" w:cs="Times New Roman"/>
-          <w:i/>
-          <w:sz w:val="24"/>
-          <w:szCs w:val="24"/>
-        </w:rPr>
-        <w:t>foo –</w:t>
-      </w:r>
-      <w:proofErr w:type="spellStart"/>
-      <w:r>
-        <w:rPr>
-          <w:rFonts w:ascii="Times New Roman" w:hAnsi="Times New Roman" w:cs="Times New Roman"/>
-          <w:i/>
-          <w:sz w:val="24"/>
-          <w:szCs w:val="24"/>
-        </w:rPr>
-        <w:t>flm</w:t>
-      </w:r>
-      <w:proofErr w:type="spellEnd"/>
-      <w:r>
-        <w:rPr>
-          <w:rFonts w:ascii="Times New Roman" w:hAnsi="Times New Roman" w:cs="Times New Roman"/>
-          <w:i/>
-          <w:sz w:val="24"/>
-          <w:szCs w:val="24"/>
-        </w:rPr>
-        <w:t xml:space="preserve"> flm.txt </w:t>
-      </w:r>
-    </w:p>
-    <w:p>
-      <w:pPr>
-        <w:autoSpaceDE w:val="0"/>
-        <w:autoSpaceDN w:val="0"/>
-        <w:adjustRightInd w:val="0"/>
-        <w:spacing w:before="120" w:after="0" w:line="240" w:lineRule="auto"/>
-        <w:outlineLvl w:val="0"/>
-        <w:rPr>
-          <w:rFonts w:ascii="Times New Roman" w:hAnsi="Times New Roman" w:cs="Times New Roman"/>
-          <w:iCs/>
-          <w:sz w:val="24"/>
-          <w:szCs w:val="24"/>
-        </w:rPr>
-      </w:pPr>
-      <w:r>
-        <w:rPr>
-          <w:rFonts w:ascii="Times New Roman" w:hAnsi="Times New Roman" w:cs="Times New Roman"/>
-          <w:iCs/>
-          <w:sz w:val="24"/>
-          <w:szCs w:val="24"/>
-        </w:rPr>
-        <w:t>Text files blm.txt and flm.txt contain the (</w:t>
-      </w:r>
-      <w:proofErr w:type="spellStart"/>
-      <w:r>
-        <w:rPr>
-          <w:rFonts w:ascii="Times New Roman" w:hAnsi="Times New Roman" w:cs="Times New Roman"/>
-          <w:iCs/>
-          <w:sz w:val="24"/>
-          <w:szCs w:val="24"/>
-        </w:rPr>
-        <w:t>i</w:t>
-      </w:r>
-      <w:proofErr w:type="spellEnd"/>
-      <w:r>
-        <w:rPr>
-          <w:rFonts w:ascii="Times New Roman" w:hAnsi="Times New Roman" w:cs="Times New Roman"/>
-          <w:iCs/>
-          <w:sz w:val="24"/>
-          <w:szCs w:val="24"/>
-        </w:rPr>
-        <w:t>, j, k) coordinates of the AC, PC, and RP</w:t>
-      </w:r>
-      <w:r>
-        <w:rPr>
-          <w:rFonts w:ascii="Times New Roman" w:hAnsi="Times New Roman" w:cs="Times New Roman"/>
-          <w:iCs/>
-          <w:sz w:val="24"/>
-          <w:szCs w:val="24"/>
-        </w:rPr>
-        <w:t>,</w:t>
-      </w:r>
-      <w:r>
-        <w:rPr>
-          <w:rFonts w:ascii="Times New Roman" w:hAnsi="Times New Roman" w:cs="Times New Roman"/>
-          <w:iCs/>
-          <w:sz w:val="24"/>
-          <w:szCs w:val="24"/>
-        </w:rPr>
-        <w:t xml:space="preserve"> respectively. The way these coordinates are defined is the same way AFNI defines its “voxel coordinates” (</w:t>
-      </w:r>
-      <w:proofErr w:type="spellStart"/>
-      <w:r>
-        <w:rPr>
-          <w:rFonts w:ascii="Times New Roman" w:hAnsi="Times New Roman" w:cs="Times New Roman"/>
-          <w:iCs/>
-          <w:sz w:val="24"/>
-          <w:szCs w:val="24"/>
-        </w:rPr>
-        <w:t>i</w:t>
-      </w:r>
-      <w:proofErr w:type="spellEnd"/>
-      <w:r>
-        <w:rPr>
-          <w:rFonts w:ascii="Times New Roman" w:hAnsi="Times New Roman" w:cs="Times New Roman"/>
-          <w:iCs/>
-          <w:sz w:val="24"/>
-          <w:szCs w:val="24"/>
-        </w:rPr>
-        <w:t xml:space="preserve"> is the fastest varying index, j is the second fastest varying index, followed by k and the indices start from zero). Therefore, to specify these coordinates manually, we recommend using AFNI.  In AFNI click “Define </w:t>
-      </w:r>
-      <w:proofErr w:type="spellStart"/>
-      <w:r>
-        <w:rPr>
-          <w:rFonts w:ascii="Times New Roman" w:hAnsi="Times New Roman" w:cs="Times New Roman"/>
-          <w:iCs/>
-          <w:sz w:val="24"/>
-          <w:szCs w:val="24"/>
-        </w:rPr>
-        <w:t>Datamode</w:t>
-      </w:r>
-      <w:proofErr w:type="spellEnd"/>
-      <w:r>
-        <w:rPr>
-          <w:rFonts w:ascii="Times New Roman" w:hAnsi="Times New Roman" w:cs="Times New Roman"/>
-          <w:iCs/>
-          <w:sz w:val="24"/>
-          <w:szCs w:val="24"/>
-        </w:rPr>
-        <w:t>”, click “Misc”, and click “voxel Coords”.  The (</w:t>
-      </w:r>
-      <w:proofErr w:type="spellStart"/>
-      <w:r>
-        <w:rPr>
-          <w:rFonts w:ascii="Times New Roman" w:hAnsi="Times New Roman" w:cs="Times New Roman"/>
-          <w:iCs/>
-          <w:sz w:val="24"/>
-          <w:szCs w:val="24"/>
-        </w:rPr>
-        <w:t>i</w:t>
-      </w:r>
-      <w:proofErr w:type="spellEnd"/>
-      <w:r>
-        <w:rPr>
-          <w:rFonts w:ascii="Times New Roman" w:hAnsi="Times New Roman" w:cs="Times New Roman"/>
-          <w:iCs/>
-          <w:sz w:val="24"/>
-          <w:szCs w:val="24"/>
-        </w:rPr>
-        <w:t xml:space="preserve">, j, k) coordinates </w:t>
+      <w:r>
+        <w:rPr>
+          <w:rFonts w:ascii="Times New Roman" w:hAnsi="Times New Roman" w:cs="Times New Roman"/>
+          <w:iCs/>
+          <w:sz w:val="24"/>
+          <w:szCs w:val="24"/>
+        </w:rPr>
+        <w:t xml:space="preserve">”, and click “voxel Coords”.  The (i, j, k) coordinates </w:t>
       </w:r>
       <w:r>
         <w:rPr>
@@ -7408,9 +7028,8 @@
           <w:sz w:val="24"/>
           <w:szCs w:val="24"/>
         </w:rPr>
-        <w:t xml:space="preserve"> uses </w:t>
-      </w:r>
-      <w:proofErr w:type="gramStart"/>
+        <w:t xml:space="preserve"> uses a number of </w:t>
+      </w:r>
       <w:r>
         <w:rPr>
           <w:rFonts w:ascii="Times New Roman" w:hAnsi="Times New Roman" w:cs="Times New Roman"/>
@@ -7418,9 +7037,8 @@
           <w:sz w:val="24"/>
           <w:szCs w:val="24"/>
         </w:rPr>
-        <w:t>a number of</w:t>
-      </w:r>
-      <w:proofErr w:type="gramEnd"/>
+        <w:t xml:space="preserve">publicly available </w:t>
+      </w:r>
       <w:r>
         <w:rPr>
           <w:rFonts w:ascii="Times New Roman" w:hAnsi="Times New Roman" w:cs="Times New Roman"/>
@@ -7428,7 +7046,7 @@
           <w:sz w:val="24"/>
           <w:szCs w:val="24"/>
         </w:rPr>
-        <w:t xml:space="preserve"> </w:t>
+        <w:t xml:space="preserve">shared libraries. If it cannot find </w:t>
       </w:r>
       <w:r>
         <w:rPr>
@@ -7437,45 +7055,7 @@
           <w:sz w:val="24"/>
           <w:szCs w:val="24"/>
         </w:rPr>
-        <w:t xml:space="preserve">publicly available </w:t>
-      </w:r>
-      <w:r>
-        <w:rPr>
-          <w:rFonts w:ascii="Times New Roman" w:hAnsi="Times New Roman" w:cs="Times New Roman"/>
-          <w:bCs/>
-          <w:sz w:val="24"/>
-          <w:szCs w:val="24"/>
-        </w:rPr>
-        <w:t xml:space="preserve">shared libraries. If it cannot find </w:t>
-      </w:r>
-      <w:r>
-        <w:rPr>
-          <w:rFonts w:ascii="Times New Roman" w:hAnsi="Times New Roman" w:cs="Times New Roman"/>
-          <w:bCs/>
-          <w:sz w:val="24"/>
-          <w:szCs w:val="24"/>
-        </w:rPr>
-        <w:t xml:space="preserve">all of them on your </w:t>
-      </w:r>
-      <w:proofErr w:type="gramStart"/>
-      <w:r>
-        <w:rPr>
-          <w:rFonts w:ascii="Times New Roman" w:hAnsi="Times New Roman" w:cs="Times New Roman"/>
-          <w:bCs/>
-          <w:sz w:val="24"/>
-          <w:szCs w:val="24"/>
-        </w:rPr>
-        <w:t>system</w:t>
-      </w:r>
-      <w:proofErr w:type="gramEnd"/>
-      <w:r>
-        <w:rPr>
-          <w:rFonts w:ascii="Times New Roman" w:hAnsi="Times New Roman" w:cs="Times New Roman"/>
-          <w:bCs/>
-          <w:sz w:val="24"/>
-          <w:szCs w:val="24"/>
-        </w:rPr>
-        <w:t xml:space="preserve"> it will generate an error message. In that case, you can check which libraries were no</w:t>
+        <w:t>all of them on your system it will generate an error message. In that case, you can check which libraries were no</w:t>
       </w:r>
       <w:r>
         <w:rPr>
@@ -7817,7 +7397,6 @@
           <w:sz w:val="24"/>
           <w:szCs w:val="24"/>
         </w:rPr>
-        <w:lastRenderedPageBreak/>
         <w:t xml:space="preserve"> </w:t>
       </w:r>
       <w:r>
@@ -7853,6 +7432,7 @@
           <w:sz w:val="24"/>
           <w:szCs w:val="24"/>
         </w:rPr>
+        <w:lastRenderedPageBreak/>
         <w:t xml:space="preserve">He was able to successfully run </w:t>
       </w:r>
       <w:r>
@@ -7923,7 +7503,6 @@
         <w:t xml:space="preserve">yum install </w:t>
       </w:r>
       <w:proofErr w:type="spellStart"/>
-      <w:proofErr w:type="gramStart"/>
       <w:r>
         <w:rPr>
           <w:rFonts w:ascii="Times New Roman" w:hAnsi="Times New Roman" w:cs="Times New Roman"/>
@@ -7936,7 +7515,6 @@
         <w:t>blas</w:t>
       </w:r>
       <w:proofErr w:type="spellEnd"/>
-      <w:proofErr w:type="gramEnd"/>
     </w:p>
     <w:p>
       <w:pPr>
@@ -8006,25 +7584,7 @@
           <w:sz w:val="20"/>
           <w:szCs w:val="20"/>
         </w:rPr>
-        <w:t xml:space="preserve">Ardekani BA, Convit A, Bachman AH. Analysis of the MIRIAD Data Shows Sex Differences in Hippocampal Atrophy Progression. J </w:t>
-      </w:r>
-      <w:proofErr w:type="spellStart"/>
-      <w:r>
-        <w:rPr>
-          <w:rFonts w:ascii="Times New Roman" w:hAnsi="Times New Roman" w:cs="Times New Roman"/>
-          <w:sz w:val="20"/>
-          <w:szCs w:val="20"/>
-        </w:rPr>
-        <w:t>Alzheimers</w:t>
-      </w:r>
-      <w:proofErr w:type="spellEnd"/>
-      <w:r>
-        <w:rPr>
-          <w:rFonts w:ascii="Times New Roman" w:hAnsi="Times New Roman" w:cs="Times New Roman"/>
-          <w:sz w:val="20"/>
-          <w:szCs w:val="20"/>
-        </w:rPr>
-        <w:t xml:space="preserve"> Dis. 2015;50(3):847-57.</w:t>
+        <w:t>Ardekani BA, Convit A, Bachman AH. Analysis of the MIRIAD Data Shows Sex Differences in Hippocampal Atrophy Progression. J Alzheimers Dis. 2015;50(3):847-57.</w:t>
       </w:r>
     </w:p>
     <w:p>
@@ -8044,21 +7604,7 @@
         <w:rPr>
           <w:rFonts w:ascii="Times New Roman" w:hAnsi="Times New Roman" w:cs="Times New Roman"/>
         </w:rPr>
-        <w:t xml:space="preserve">Ardekani BA, Bermudez E, Mubeen AM, Bachman AH; Alzheimer’s Disease Neuroimaging Initiative. Prediction of Incipient Alzheimer's Disease Dementia in Patients with Mild Cognitive Impairment. J </w:t>
-      </w:r>
-      <w:proofErr w:type="spellStart"/>
-      <w:r>
-        <w:rPr>
-          <w:rFonts w:ascii="Times New Roman" w:hAnsi="Times New Roman" w:cs="Times New Roman"/>
-        </w:rPr>
-        <w:t>Alzheimers</w:t>
-      </w:r>
-      <w:proofErr w:type="spellEnd"/>
-      <w:r>
-        <w:rPr>
-          <w:rFonts w:ascii="Times New Roman" w:hAnsi="Times New Roman" w:cs="Times New Roman"/>
-        </w:rPr>
-        <w:t xml:space="preserve"> Dis. 2017;55(1):269-281.</w:t>
+        <w:t>Ardekani BA, Bermudez E, Mubeen AM, Bachman AH; Alzheimer’s Disease Neuroimaging Initiative. Prediction of Incipient Alzheimer's Disease Dementia in Patients with Mild Cognitive Impairment. J Alzheimers Dis. 2017;55(1):269-281.</w:t>
       </w:r>
     </w:p>
     <w:p>
@@ -8083,6 +7629,7 @@
         <w:spacing w:after="0" w:line="240" w:lineRule="auto"/>
         <w:outlineLvl w:val="0"/>
         <w:rPr>
+          <w:rStyle w:val="Hyperlink"/>
           <w:rFonts w:ascii="Times New Roman" w:hAnsi="Times New Roman" w:cs="Times New Roman"/>
           <w:sz w:val="20"/>
           <w:szCs w:val="20"/>
@@ -8131,6 +7678,30 @@
           <w:t>Ardekani@nki.rfmh.org</w:t>
         </w:r>
       </w:hyperlink>
+    </w:p>
+    <w:p>
+      <w:pPr>
+        <w:autoSpaceDE w:val="0"/>
+        <w:autoSpaceDN w:val="0"/>
+        <w:adjustRightInd w:val="0"/>
+        <w:spacing w:after="0" w:line="240" w:lineRule="auto"/>
+        <w:outlineLvl w:val="0"/>
+        <w:rPr>
+          <w:rFonts w:ascii="Times New Roman" w:hAnsi="Times New Roman" w:cs="Times New Roman"/>
+          <w:sz w:val="20"/>
+          <w:szCs w:val="20"/>
+        </w:rPr>
+      </w:pPr>
+      <w:r>
+        <w:rPr>
+          <w:rFonts w:ascii="Times New Roman" w:hAnsi="Times New Roman" w:cs="Times New Roman"/>
+          <w:sz w:val="20"/>
+          <w:szCs w:val="20"/>
+        </w:rPr>
+        <w:t>April 2024</w:t>
+      </w:r>
+      <w:bookmarkStart w:id="0" w:name="_GoBack"/>
+      <w:bookmarkEnd w:id="0"/>
     </w:p>
     <w:sectPr>
       <w:headerReference w:type="even" r:id="rId15"/>
@@ -8149,7 +7720,7 @@
 </file>
 
 <file path=word/endnotes.xml><?xml version="1.0" encoding="utf-8"?>
-<w:endnotes xmlns:wpc="http://schemas.microsoft.com/office/word/2010/wordprocessingCanvas" xmlns:cx="http://schemas.microsoft.com/office/drawing/2014/chartex" xmlns:cx1="http://schemas.microsoft.com/office/drawing/2015/9/8/chartex" xmlns:cx2="http://schemas.microsoft.com/office/drawing/2015/10/21/chartex" xmlns:cx3="http://schemas.microsoft.com/office/drawing/2016/5/9/chartex" xmlns:cx4="http://schemas.microsoft.com/office/drawing/2016/5/10/chartex" xmlns:cx5="http://schemas.microsoft.com/office/drawing/2016/5/11/chartex" xmlns:cx6="http://schemas.microsoft.com/office/drawing/2016/5/12/chartex" xmlns:cx7="http://schemas.microsoft.com/office/drawing/2016/5/13/chartex" xmlns:cx8="http://schemas.microsoft.com/office/drawing/2016/5/14/chartex" xmlns:mc="http://schemas.openxmlformats.org/markup-compatibility/2006" xmlns:aink="http://schemas.microsoft.com/office/drawing/2016/ink" xmlns:am3d="http://schemas.microsoft.com/office/drawing/2017/model3d" xmlns:o="urn:schemas-microsoft-com:office:office" xmlns:oel="http://schemas.microsoft.com/office/2019/extlst" xmlns:r="http://schemas.openxmlformats.org/officeDocument/2006/relationships" xmlns:m="http://schemas.openxmlformats.org/officeDocument/2006/math" xmlns:v="urn:schemas-microsoft-com:vml" xmlns:wp14="http://schemas.microsoft.com/office/word/2010/wordprocessingDrawing" xmlns:wp="http://schemas.openxmlformats.org/drawingml/2006/wordprocessingDrawing" xmlns:w10="urn:schemas-microsoft-com:office:word" xmlns:w="http://schemas.openxmlformats.org/wordprocessingml/2006/main" xmlns:w14="http://schemas.microsoft.com/office/word/2010/wordml" xmlns:w15="http://schemas.microsoft.com/office/word/2012/wordml" xmlns:w16cex="http://schemas.microsoft.com/office/word/2018/wordml/cex" xmlns:w16cid="http://schemas.microsoft.com/office/word/2016/wordml/cid" xmlns:w16="http://schemas.microsoft.com/office/word/2018/wordml" xmlns:w16du="http://schemas.microsoft.com/office/word/2023/wordml/word16du" xmlns:w16sdtdh="http://schemas.microsoft.com/office/word/2020/wordml/sdtdatahash" xmlns:w16se="http://schemas.microsoft.com/office/word/2015/wordml/symex" xmlns:wpg="http://schemas.microsoft.com/office/word/2010/wordprocessingGroup" xmlns:wpi="http://schemas.microsoft.com/office/word/2010/wordprocessingInk" xmlns:wne="http://schemas.microsoft.com/office/word/2006/wordml" xmlns:wps="http://schemas.microsoft.com/office/word/2010/wordprocessingShape" mc:Ignorable="w14 w15 w16se w16cid w16 w16cex w16sdtdh w16du wp14">
+<w:endnotes xmlns:wpc="http://schemas.microsoft.com/office/word/2010/wordprocessingCanvas" xmlns:cx="http://schemas.microsoft.com/office/drawing/2014/chartex" xmlns:cx1="http://schemas.microsoft.com/office/drawing/2015/9/8/chartex" xmlns:cx2="http://schemas.microsoft.com/office/drawing/2015/10/21/chartex" xmlns:cx3="http://schemas.microsoft.com/office/drawing/2016/5/9/chartex" xmlns:cx4="http://schemas.microsoft.com/office/drawing/2016/5/10/chartex" xmlns:cx5="http://schemas.microsoft.com/office/drawing/2016/5/11/chartex" xmlns:cx6="http://schemas.microsoft.com/office/drawing/2016/5/12/chartex" xmlns:cx7="http://schemas.microsoft.com/office/drawing/2016/5/13/chartex" xmlns:cx8="http://schemas.microsoft.com/office/drawing/2016/5/14/chartex" xmlns:mc="http://schemas.openxmlformats.org/markup-compatibility/2006" xmlns:aink="http://schemas.microsoft.com/office/drawing/2016/ink" xmlns:am3d="http://schemas.microsoft.com/office/drawing/2017/model3d" xmlns:o="urn:schemas-microsoft-com:office:office" xmlns:r="http://schemas.openxmlformats.org/officeDocument/2006/relationships" xmlns:m="http://schemas.openxmlformats.org/officeDocument/2006/math" xmlns:v="urn:schemas-microsoft-com:vml" xmlns:wp14="http://schemas.microsoft.com/office/word/2010/wordprocessingDrawing" xmlns:wp="http://schemas.openxmlformats.org/drawingml/2006/wordprocessingDrawing" xmlns:w10="urn:schemas-microsoft-com:office:word" xmlns:w="http://schemas.openxmlformats.org/wordprocessingml/2006/main" xmlns:w14="http://schemas.microsoft.com/office/word/2010/wordml" xmlns:w15="http://schemas.microsoft.com/office/word/2012/wordml" xmlns:w16cid="http://schemas.microsoft.com/office/word/2016/wordml/cid" xmlns:w16se="http://schemas.microsoft.com/office/word/2015/wordml/symex" xmlns:wpg="http://schemas.microsoft.com/office/word/2010/wordprocessingGroup" xmlns:wpi="http://schemas.microsoft.com/office/word/2010/wordprocessingInk" xmlns:wne="http://schemas.microsoft.com/office/word/2006/wordml" xmlns:wps="http://schemas.microsoft.com/office/word/2010/wordprocessingShape" mc:Ignorable="w14 w15 w16se w16cid wp14">
   <w:endnote w:type="separator" w:id="-1">
     <w:p>
       <w:pPr>
@@ -8174,7 +7745,7 @@
 </file>
 
 <file path=word/footer1.xml><?xml version="1.0" encoding="utf-8"?>
-<w:ftr xmlns:wpc="http://schemas.microsoft.com/office/word/2010/wordprocessingCanvas" xmlns:cx="http://schemas.microsoft.com/office/drawing/2014/chartex" xmlns:cx1="http://schemas.microsoft.com/office/drawing/2015/9/8/chartex" xmlns:cx2="http://schemas.microsoft.com/office/drawing/2015/10/21/chartex" xmlns:cx3="http://schemas.microsoft.com/office/drawing/2016/5/9/chartex" xmlns:cx4="http://schemas.microsoft.com/office/drawing/2016/5/10/chartex" xmlns:cx5="http://schemas.microsoft.com/office/drawing/2016/5/11/chartex" xmlns:cx6="http://schemas.microsoft.com/office/drawing/2016/5/12/chartex" xmlns:cx7="http://schemas.microsoft.com/office/drawing/2016/5/13/chartex" xmlns:cx8="http://schemas.microsoft.com/office/drawing/2016/5/14/chartex" xmlns:mc="http://schemas.openxmlformats.org/markup-compatibility/2006" xmlns:aink="http://schemas.microsoft.com/office/drawing/2016/ink" xmlns:am3d="http://schemas.microsoft.com/office/drawing/2017/model3d" xmlns:o="urn:schemas-microsoft-com:office:office" xmlns:oel="http://schemas.microsoft.com/office/2019/extlst" xmlns:r="http://schemas.openxmlformats.org/officeDocument/2006/relationships" xmlns:m="http://schemas.openxmlformats.org/officeDocument/2006/math" xmlns:v="urn:schemas-microsoft-com:vml" xmlns:wp14="http://schemas.microsoft.com/office/word/2010/wordprocessingDrawing" xmlns:wp="http://schemas.openxmlformats.org/drawingml/2006/wordprocessingDrawing" xmlns:w10="urn:schemas-microsoft-com:office:word" xmlns:w="http://schemas.openxmlformats.org/wordprocessingml/2006/main" xmlns:w14="http://schemas.microsoft.com/office/word/2010/wordml" xmlns:w15="http://schemas.microsoft.com/office/word/2012/wordml" xmlns:w16cex="http://schemas.microsoft.com/office/word/2018/wordml/cex" xmlns:w16cid="http://schemas.microsoft.com/office/word/2016/wordml/cid" xmlns:w16="http://schemas.microsoft.com/office/word/2018/wordml" xmlns:w16du="http://schemas.microsoft.com/office/word/2023/wordml/word16du" xmlns:w16sdtdh="http://schemas.microsoft.com/office/word/2020/wordml/sdtdatahash" xmlns:w16se="http://schemas.microsoft.com/office/word/2015/wordml/symex" xmlns:wpg="http://schemas.microsoft.com/office/word/2010/wordprocessingGroup" xmlns:wpi="http://schemas.microsoft.com/office/word/2010/wordprocessingInk" xmlns:wne="http://schemas.microsoft.com/office/word/2006/wordml" xmlns:wps="http://schemas.microsoft.com/office/word/2010/wordprocessingShape" mc:Ignorable="w14 w15 w16se w16cid w16 w16cex w16sdtdh w16du wp14">
+<w:ftr xmlns:wpc="http://schemas.microsoft.com/office/word/2010/wordprocessingCanvas" xmlns:cx="http://schemas.microsoft.com/office/drawing/2014/chartex" xmlns:cx1="http://schemas.microsoft.com/office/drawing/2015/9/8/chartex" xmlns:cx2="http://schemas.microsoft.com/office/drawing/2015/10/21/chartex" xmlns:cx3="http://schemas.microsoft.com/office/drawing/2016/5/9/chartex" xmlns:cx4="http://schemas.microsoft.com/office/drawing/2016/5/10/chartex" xmlns:cx5="http://schemas.microsoft.com/office/drawing/2016/5/11/chartex" xmlns:cx6="http://schemas.microsoft.com/office/drawing/2016/5/12/chartex" xmlns:cx7="http://schemas.microsoft.com/office/drawing/2016/5/13/chartex" xmlns:cx8="http://schemas.microsoft.com/office/drawing/2016/5/14/chartex" xmlns:mc="http://schemas.openxmlformats.org/markup-compatibility/2006" xmlns:aink="http://schemas.microsoft.com/office/drawing/2016/ink" xmlns:am3d="http://schemas.microsoft.com/office/drawing/2017/model3d" xmlns:o="urn:schemas-microsoft-com:office:office" xmlns:r="http://schemas.openxmlformats.org/officeDocument/2006/relationships" xmlns:m="http://schemas.openxmlformats.org/officeDocument/2006/math" xmlns:v="urn:schemas-microsoft-com:vml" xmlns:wp14="http://schemas.microsoft.com/office/word/2010/wordprocessingDrawing" xmlns:wp="http://schemas.openxmlformats.org/drawingml/2006/wordprocessingDrawing" xmlns:w10="urn:schemas-microsoft-com:office:word" xmlns:w="http://schemas.openxmlformats.org/wordprocessingml/2006/main" xmlns:w14="http://schemas.microsoft.com/office/word/2010/wordml" xmlns:w15="http://schemas.microsoft.com/office/word/2012/wordml" xmlns:w16cid="http://schemas.microsoft.com/office/word/2016/wordml/cid" xmlns:w16se="http://schemas.microsoft.com/office/word/2015/wordml/symex" xmlns:wpg="http://schemas.microsoft.com/office/word/2010/wordprocessingGroup" xmlns:wpi="http://schemas.microsoft.com/office/word/2010/wordprocessingInk" xmlns:wne="http://schemas.microsoft.com/office/word/2006/wordml" xmlns:wps="http://schemas.microsoft.com/office/word/2010/wordprocessingShape" mc:Ignorable="w14 w15 w16se w16cid wp14">
   <w:p>
     <w:pPr>
       <w:pStyle w:val="Footer"/>
@@ -8184,7 +7755,7 @@
 </file>
 
 <file path=word/footer2.xml><?xml version="1.0" encoding="utf-8"?>
-<w:ftr xmlns:wpc="http://schemas.microsoft.com/office/word/2010/wordprocessingCanvas" xmlns:cx="http://schemas.microsoft.com/office/drawing/2014/chartex" xmlns:cx1="http://schemas.microsoft.com/office/drawing/2015/9/8/chartex" xmlns:cx2="http://schemas.microsoft.com/office/drawing/2015/10/21/chartex" xmlns:cx3="http://schemas.microsoft.com/office/drawing/2016/5/9/chartex" xmlns:cx4="http://schemas.microsoft.com/office/drawing/2016/5/10/chartex" xmlns:cx5="http://schemas.microsoft.com/office/drawing/2016/5/11/chartex" xmlns:cx6="http://schemas.microsoft.com/office/drawing/2016/5/12/chartex" xmlns:cx7="http://schemas.microsoft.com/office/drawing/2016/5/13/chartex" xmlns:cx8="http://schemas.microsoft.com/office/drawing/2016/5/14/chartex" xmlns:mc="http://schemas.openxmlformats.org/markup-compatibility/2006" xmlns:aink="http://schemas.microsoft.com/office/drawing/2016/ink" xmlns:am3d="http://schemas.microsoft.com/office/drawing/2017/model3d" xmlns:o="urn:schemas-microsoft-com:office:office" xmlns:oel="http://schemas.microsoft.com/office/2019/extlst" xmlns:r="http://schemas.openxmlformats.org/officeDocument/2006/relationships" xmlns:m="http://schemas.openxmlformats.org/officeDocument/2006/math" xmlns:v="urn:schemas-microsoft-com:vml" xmlns:wp14="http://schemas.microsoft.com/office/word/2010/wordprocessingDrawing" xmlns:wp="http://schemas.openxmlformats.org/drawingml/2006/wordprocessingDrawing" xmlns:w10="urn:schemas-microsoft-com:office:word" xmlns:w="http://schemas.openxmlformats.org/wordprocessingml/2006/main" xmlns:w14="http://schemas.microsoft.com/office/word/2010/wordml" xmlns:w15="http://schemas.microsoft.com/office/word/2012/wordml" xmlns:w16cex="http://schemas.microsoft.com/office/word/2018/wordml/cex" xmlns:w16cid="http://schemas.microsoft.com/office/word/2016/wordml/cid" xmlns:w16="http://schemas.microsoft.com/office/word/2018/wordml" xmlns:w16du="http://schemas.microsoft.com/office/word/2023/wordml/word16du" xmlns:w16sdtdh="http://schemas.microsoft.com/office/word/2020/wordml/sdtdatahash" xmlns:w16se="http://schemas.microsoft.com/office/word/2015/wordml/symex" xmlns:wpg="http://schemas.microsoft.com/office/word/2010/wordprocessingGroup" xmlns:wpi="http://schemas.microsoft.com/office/word/2010/wordprocessingInk" xmlns:wne="http://schemas.microsoft.com/office/word/2006/wordml" xmlns:wps="http://schemas.microsoft.com/office/word/2010/wordprocessingShape" mc:Ignorable="w14 w15 w16se w16cid w16 w16cex w16sdtdh w16du wp14">
+<w:ftr xmlns:wpc="http://schemas.microsoft.com/office/word/2010/wordprocessingCanvas" xmlns:cx="http://schemas.microsoft.com/office/drawing/2014/chartex" xmlns:cx1="http://schemas.microsoft.com/office/drawing/2015/9/8/chartex" xmlns:cx2="http://schemas.microsoft.com/office/drawing/2015/10/21/chartex" xmlns:cx3="http://schemas.microsoft.com/office/drawing/2016/5/9/chartex" xmlns:cx4="http://schemas.microsoft.com/office/drawing/2016/5/10/chartex" xmlns:cx5="http://schemas.microsoft.com/office/drawing/2016/5/11/chartex" xmlns:cx6="http://schemas.microsoft.com/office/drawing/2016/5/12/chartex" xmlns:cx7="http://schemas.microsoft.com/office/drawing/2016/5/13/chartex" xmlns:cx8="http://schemas.microsoft.com/office/drawing/2016/5/14/chartex" xmlns:mc="http://schemas.openxmlformats.org/markup-compatibility/2006" xmlns:aink="http://schemas.microsoft.com/office/drawing/2016/ink" xmlns:am3d="http://schemas.microsoft.com/office/drawing/2017/model3d" xmlns:o="urn:schemas-microsoft-com:office:office" xmlns:r="http://schemas.openxmlformats.org/officeDocument/2006/relationships" xmlns:m="http://schemas.openxmlformats.org/officeDocument/2006/math" xmlns:v="urn:schemas-microsoft-com:vml" xmlns:wp14="http://schemas.microsoft.com/office/word/2010/wordprocessingDrawing" xmlns:wp="http://schemas.openxmlformats.org/drawingml/2006/wordprocessingDrawing" xmlns:w10="urn:schemas-microsoft-com:office:word" xmlns:w="http://schemas.openxmlformats.org/wordprocessingml/2006/main" xmlns:w14="http://schemas.microsoft.com/office/word/2010/wordml" xmlns:w15="http://schemas.microsoft.com/office/word/2012/wordml" xmlns:w16cid="http://schemas.microsoft.com/office/word/2016/wordml/cid" xmlns:w16se="http://schemas.microsoft.com/office/word/2015/wordml/symex" xmlns:wpg="http://schemas.microsoft.com/office/word/2010/wordprocessingGroup" xmlns:wpi="http://schemas.microsoft.com/office/word/2010/wordprocessingInk" xmlns:wne="http://schemas.microsoft.com/office/word/2006/wordml" xmlns:wps="http://schemas.microsoft.com/office/word/2010/wordprocessingShape" mc:Ignorable="w14 w15 w16se w16cid wp14">
   <w:p>
     <w:pPr>
       <w:pStyle w:val="Footer"/>
@@ -8246,7 +7817,7 @@
 </file>
 
 <file path=word/footer3.xml><?xml version="1.0" encoding="utf-8"?>
-<w:ftr xmlns:wpc="http://schemas.microsoft.com/office/word/2010/wordprocessingCanvas" xmlns:cx="http://schemas.microsoft.com/office/drawing/2014/chartex" xmlns:cx1="http://schemas.microsoft.com/office/drawing/2015/9/8/chartex" xmlns:cx2="http://schemas.microsoft.com/office/drawing/2015/10/21/chartex" xmlns:cx3="http://schemas.microsoft.com/office/drawing/2016/5/9/chartex" xmlns:cx4="http://schemas.microsoft.com/office/drawing/2016/5/10/chartex" xmlns:cx5="http://schemas.microsoft.com/office/drawing/2016/5/11/chartex" xmlns:cx6="http://schemas.microsoft.com/office/drawing/2016/5/12/chartex" xmlns:cx7="http://schemas.microsoft.com/office/drawing/2016/5/13/chartex" xmlns:cx8="http://schemas.microsoft.com/office/drawing/2016/5/14/chartex" xmlns:mc="http://schemas.openxmlformats.org/markup-compatibility/2006" xmlns:aink="http://schemas.microsoft.com/office/drawing/2016/ink" xmlns:am3d="http://schemas.microsoft.com/office/drawing/2017/model3d" xmlns:o="urn:schemas-microsoft-com:office:office" xmlns:oel="http://schemas.microsoft.com/office/2019/extlst" xmlns:r="http://schemas.openxmlformats.org/officeDocument/2006/relationships" xmlns:m="http://schemas.openxmlformats.org/officeDocument/2006/math" xmlns:v="urn:schemas-microsoft-com:vml" xmlns:wp14="http://schemas.microsoft.com/office/word/2010/wordprocessingDrawing" xmlns:wp="http://schemas.openxmlformats.org/drawingml/2006/wordprocessingDrawing" xmlns:w10="urn:schemas-microsoft-com:office:word" xmlns:w="http://schemas.openxmlformats.org/wordprocessingml/2006/main" xmlns:w14="http://schemas.microsoft.com/office/word/2010/wordml" xmlns:w15="http://schemas.microsoft.com/office/word/2012/wordml" xmlns:w16cex="http://schemas.microsoft.com/office/word/2018/wordml/cex" xmlns:w16cid="http://schemas.microsoft.com/office/word/2016/wordml/cid" xmlns:w16="http://schemas.microsoft.com/office/word/2018/wordml" xmlns:w16du="http://schemas.microsoft.com/office/word/2023/wordml/word16du" xmlns:w16sdtdh="http://schemas.microsoft.com/office/word/2020/wordml/sdtdatahash" xmlns:w16se="http://schemas.microsoft.com/office/word/2015/wordml/symex" xmlns:wpg="http://schemas.microsoft.com/office/word/2010/wordprocessingGroup" xmlns:wpi="http://schemas.microsoft.com/office/word/2010/wordprocessingInk" xmlns:wne="http://schemas.microsoft.com/office/word/2006/wordml" xmlns:wps="http://schemas.microsoft.com/office/word/2010/wordprocessingShape" mc:Ignorable="w14 w15 w16se w16cid w16 w16cex w16sdtdh w16du wp14">
+<w:ftr xmlns:wpc="http://schemas.microsoft.com/office/word/2010/wordprocessingCanvas" xmlns:cx="http://schemas.microsoft.com/office/drawing/2014/chartex" xmlns:cx1="http://schemas.microsoft.com/office/drawing/2015/9/8/chartex" xmlns:cx2="http://schemas.microsoft.com/office/drawing/2015/10/21/chartex" xmlns:cx3="http://schemas.microsoft.com/office/drawing/2016/5/9/chartex" xmlns:cx4="http://schemas.microsoft.com/office/drawing/2016/5/10/chartex" xmlns:cx5="http://schemas.microsoft.com/office/drawing/2016/5/11/chartex" xmlns:cx6="http://schemas.microsoft.com/office/drawing/2016/5/12/chartex" xmlns:cx7="http://schemas.microsoft.com/office/drawing/2016/5/13/chartex" xmlns:cx8="http://schemas.microsoft.com/office/drawing/2016/5/14/chartex" xmlns:mc="http://schemas.openxmlformats.org/markup-compatibility/2006" xmlns:aink="http://schemas.microsoft.com/office/drawing/2016/ink" xmlns:am3d="http://schemas.microsoft.com/office/drawing/2017/model3d" xmlns:o="urn:schemas-microsoft-com:office:office" xmlns:r="http://schemas.openxmlformats.org/officeDocument/2006/relationships" xmlns:m="http://schemas.openxmlformats.org/officeDocument/2006/math" xmlns:v="urn:schemas-microsoft-com:vml" xmlns:wp14="http://schemas.microsoft.com/office/word/2010/wordprocessingDrawing" xmlns:wp="http://schemas.openxmlformats.org/drawingml/2006/wordprocessingDrawing" xmlns:w10="urn:schemas-microsoft-com:office:word" xmlns:w="http://schemas.openxmlformats.org/wordprocessingml/2006/main" xmlns:w14="http://schemas.microsoft.com/office/word/2010/wordml" xmlns:w15="http://schemas.microsoft.com/office/word/2012/wordml" xmlns:w16cid="http://schemas.microsoft.com/office/word/2016/wordml/cid" xmlns:w16se="http://schemas.microsoft.com/office/word/2015/wordml/symex" xmlns:wpg="http://schemas.microsoft.com/office/word/2010/wordprocessingGroup" xmlns:wpi="http://schemas.microsoft.com/office/word/2010/wordprocessingInk" xmlns:wne="http://schemas.microsoft.com/office/word/2006/wordml" xmlns:wps="http://schemas.microsoft.com/office/word/2010/wordprocessingShape" mc:Ignorable="w14 w15 w16se w16cid wp14">
   <w:p>
     <w:pPr>
       <w:pStyle w:val="Footer"/>
@@ -8256,7 +7827,7 @@
 </file>
 
 <file path=word/footnotes.xml><?xml version="1.0" encoding="utf-8"?>
-<w:footnotes xmlns:wpc="http://schemas.microsoft.com/office/word/2010/wordprocessingCanvas" xmlns:cx="http://schemas.microsoft.com/office/drawing/2014/chartex" xmlns:cx1="http://schemas.microsoft.com/office/drawing/2015/9/8/chartex" xmlns:cx2="http://schemas.microsoft.com/office/drawing/2015/10/21/chartex" xmlns:cx3="http://schemas.microsoft.com/office/drawing/2016/5/9/chartex" xmlns:cx4="http://schemas.microsoft.com/office/drawing/2016/5/10/chartex" xmlns:cx5="http://schemas.microsoft.com/office/drawing/2016/5/11/chartex" xmlns:cx6="http://schemas.microsoft.com/office/drawing/2016/5/12/chartex" xmlns:cx7="http://schemas.microsoft.com/office/drawing/2016/5/13/chartex" xmlns:cx8="http://schemas.microsoft.com/office/drawing/2016/5/14/chartex" xmlns:mc="http://schemas.openxmlformats.org/markup-compatibility/2006" xmlns:aink="http://schemas.microsoft.com/office/drawing/2016/ink" xmlns:am3d="http://schemas.microsoft.com/office/drawing/2017/model3d" xmlns:o="urn:schemas-microsoft-com:office:office" xmlns:oel="http://schemas.microsoft.com/office/2019/extlst" xmlns:r="http://schemas.openxmlformats.org/officeDocument/2006/relationships" xmlns:m="http://schemas.openxmlformats.org/officeDocument/2006/math" xmlns:v="urn:schemas-microsoft-com:vml" xmlns:wp14="http://schemas.microsoft.com/office/word/2010/wordprocessingDrawing" xmlns:wp="http://schemas.openxmlformats.org/drawingml/2006/wordprocessingDrawing" xmlns:w10="urn:schemas-microsoft-com:office:word" xmlns:w="http://schemas.openxmlformats.org/wordprocessingml/2006/main" xmlns:w14="http://schemas.microsoft.com/office/word/2010/wordml" xmlns:w15="http://schemas.microsoft.com/office/word/2012/wordml" xmlns:w16cex="http://schemas.microsoft.com/office/word/2018/wordml/cex" xmlns:w16cid="http://schemas.microsoft.com/office/word/2016/wordml/cid" xmlns:w16="http://schemas.microsoft.com/office/word/2018/wordml" xmlns:w16du="http://schemas.microsoft.com/office/word/2023/wordml/word16du" xmlns:w16sdtdh="http://schemas.microsoft.com/office/word/2020/wordml/sdtdatahash" xmlns:w16se="http://schemas.microsoft.com/office/word/2015/wordml/symex" xmlns:wpg="http://schemas.microsoft.com/office/word/2010/wordprocessingGroup" xmlns:wpi="http://schemas.microsoft.com/office/word/2010/wordprocessingInk" xmlns:wne="http://schemas.microsoft.com/office/word/2006/wordml" xmlns:wps="http://schemas.microsoft.com/office/word/2010/wordprocessingShape" mc:Ignorable="w14 w15 w16se w16cid w16 w16cex w16sdtdh w16du wp14">
+<w:footnotes xmlns:wpc="http://schemas.microsoft.com/office/word/2010/wordprocessingCanvas" xmlns:cx="http://schemas.microsoft.com/office/drawing/2014/chartex" xmlns:cx1="http://schemas.microsoft.com/office/drawing/2015/9/8/chartex" xmlns:cx2="http://schemas.microsoft.com/office/drawing/2015/10/21/chartex" xmlns:cx3="http://schemas.microsoft.com/office/drawing/2016/5/9/chartex" xmlns:cx4="http://schemas.microsoft.com/office/drawing/2016/5/10/chartex" xmlns:cx5="http://schemas.microsoft.com/office/drawing/2016/5/11/chartex" xmlns:cx6="http://schemas.microsoft.com/office/drawing/2016/5/12/chartex" xmlns:cx7="http://schemas.microsoft.com/office/drawing/2016/5/13/chartex" xmlns:cx8="http://schemas.microsoft.com/office/drawing/2016/5/14/chartex" xmlns:mc="http://schemas.openxmlformats.org/markup-compatibility/2006" xmlns:aink="http://schemas.microsoft.com/office/drawing/2016/ink" xmlns:am3d="http://schemas.microsoft.com/office/drawing/2017/model3d" xmlns:o="urn:schemas-microsoft-com:office:office" xmlns:r="http://schemas.openxmlformats.org/officeDocument/2006/relationships" xmlns:m="http://schemas.openxmlformats.org/officeDocument/2006/math" xmlns:v="urn:schemas-microsoft-com:vml" xmlns:wp14="http://schemas.microsoft.com/office/word/2010/wordprocessingDrawing" xmlns:wp="http://schemas.openxmlformats.org/drawingml/2006/wordprocessingDrawing" xmlns:w10="urn:schemas-microsoft-com:office:word" xmlns:w="http://schemas.openxmlformats.org/wordprocessingml/2006/main" xmlns:w14="http://schemas.microsoft.com/office/word/2010/wordml" xmlns:w15="http://schemas.microsoft.com/office/word/2012/wordml" xmlns:w16cid="http://schemas.microsoft.com/office/word/2016/wordml/cid" xmlns:w16se="http://schemas.microsoft.com/office/word/2015/wordml/symex" xmlns:wpg="http://schemas.microsoft.com/office/word/2010/wordprocessingGroup" xmlns:wpi="http://schemas.microsoft.com/office/word/2010/wordprocessingInk" xmlns:wne="http://schemas.microsoft.com/office/word/2006/wordml" xmlns:wps="http://schemas.microsoft.com/office/word/2010/wordprocessingShape" mc:Ignorable="w14 w15 w16se w16cid wp14">
   <w:footnote w:type="separator" w:id="-1">
     <w:p>
       <w:pPr>
@@ -8297,7 +7868,7 @@
 </file>
 
 <file path=word/header1.xml><?xml version="1.0" encoding="utf-8"?>
-<w:hdr xmlns:wpc="http://schemas.microsoft.com/office/word/2010/wordprocessingCanvas" xmlns:cx="http://schemas.microsoft.com/office/drawing/2014/chartex" xmlns:cx1="http://schemas.microsoft.com/office/drawing/2015/9/8/chartex" xmlns:cx2="http://schemas.microsoft.com/office/drawing/2015/10/21/chartex" xmlns:cx3="http://schemas.microsoft.com/office/drawing/2016/5/9/chartex" xmlns:cx4="http://schemas.microsoft.com/office/drawing/2016/5/10/chartex" xmlns:cx5="http://schemas.microsoft.com/office/drawing/2016/5/11/chartex" xmlns:cx6="http://schemas.microsoft.com/office/drawing/2016/5/12/chartex" xmlns:cx7="http://schemas.microsoft.com/office/drawing/2016/5/13/chartex" xmlns:cx8="http://schemas.microsoft.com/office/drawing/2016/5/14/chartex" xmlns:mc="http://schemas.openxmlformats.org/markup-compatibility/2006" xmlns:aink="http://schemas.microsoft.com/office/drawing/2016/ink" xmlns:am3d="http://schemas.microsoft.com/office/drawing/2017/model3d" xmlns:o="urn:schemas-microsoft-com:office:office" xmlns:oel="http://schemas.microsoft.com/office/2019/extlst" xmlns:r="http://schemas.openxmlformats.org/officeDocument/2006/relationships" xmlns:m="http://schemas.openxmlformats.org/officeDocument/2006/math" xmlns:v="urn:schemas-microsoft-com:vml" xmlns:wp14="http://schemas.microsoft.com/office/word/2010/wordprocessingDrawing" xmlns:wp="http://schemas.openxmlformats.org/drawingml/2006/wordprocessingDrawing" xmlns:w10="urn:schemas-microsoft-com:office:word" xmlns:w="http://schemas.openxmlformats.org/wordprocessingml/2006/main" xmlns:w14="http://schemas.microsoft.com/office/word/2010/wordml" xmlns:w15="http://schemas.microsoft.com/office/word/2012/wordml" xmlns:w16cex="http://schemas.microsoft.com/office/word/2018/wordml/cex" xmlns:w16cid="http://schemas.microsoft.com/office/word/2016/wordml/cid" xmlns:w16="http://schemas.microsoft.com/office/word/2018/wordml" xmlns:w16du="http://schemas.microsoft.com/office/word/2023/wordml/word16du" xmlns:w16sdtdh="http://schemas.microsoft.com/office/word/2020/wordml/sdtdatahash" xmlns:w16se="http://schemas.microsoft.com/office/word/2015/wordml/symex" xmlns:wpg="http://schemas.microsoft.com/office/word/2010/wordprocessingGroup" xmlns:wpi="http://schemas.microsoft.com/office/word/2010/wordprocessingInk" xmlns:wne="http://schemas.microsoft.com/office/word/2006/wordml" xmlns:wps="http://schemas.microsoft.com/office/word/2010/wordprocessingShape" mc:Ignorable="w14 w15 w16se w16cid w16 w16cex w16sdtdh w16du wp14">
+<w:hdr xmlns:wpc="http://schemas.microsoft.com/office/word/2010/wordprocessingCanvas" xmlns:cx="http://schemas.microsoft.com/office/drawing/2014/chartex" xmlns:cx1="http://schemas.microsoft.com/office/drawing/2015/9/8/chartex" xmlns:cx2="http://schemas.microsoft.com/office/drawing/2015/10/21/chartex" xmlns:cx3="http://schemas.microsoft.com/office/drawing/2016/5/9/chartex" xmlns:cx4="http://schemas.microsoft.com/office/drawing/2016/5/10/chartex" xmlns:cx5="http://schemas.microsoft.com/office/drawing/2016/5/11/chartex" xmlns:cx6="http://schemas.microsoft.com/office/drawing/2016/5/12/chartex" xmlns:cx7="http://schemas.microsoft.com/office/drawing/2016/5/13/chartex" xmlns:cx8="http://schemas.microsoft.com/office/drawing/2016/5/14/chartex" xmlns:mc="http://schemas.openxmlformats.org/markup-compatibility/2006" xmlns:aink="http://schemas.microsoft.com/office/drawing/2016/ink" xmlns:am3d="http://schemas.microsoft.com/office/drawing/2017/model3d" xmlns:o="urn:schemas-microsoft-com:office:office" xmlns:r="http://schemas.openxmlformats.org/officeDocument/2006/relationships" xmlns:m="http://schemas.openxmlformats.org/officeDocument/2006/math" xmlns:v="urn:schemas-microsoft-com:vml" xmlns:wp14="http://schemas.microsoft.com/office/word/2010/wordprocessingDrawing" xmlns:wp="http://schemas.openxmlformats.org/drawingml/2006/wordprocessingDrawing" xmlns:w10="urn:schemas-microsoft-com:office:word" xmlns:w="http://schemas.openxmlformats.org/wordprocessingml/2006/main" xmlns:w14="http://schemas.microsoft.com/office/word/2010/wordml" xmlns:w15="http://schemas.microsoft.com/office/word/2012/wordml" xmlns:w16cid="http://schemas.microsoft.com/office/word/2016/wordml/cid" xmlns:w16se="http://schemas.microsoft.com/office/word/2015/wordml/symex" xmlns:wpg="http://schemas.microsoft.com/office/word/2010/wordprocessingGroup" xmlns:wpi="http://schemas.microsoft.com/office/word/2010/wordprocessingInk" xmlns:wne="http://schemas.microsoft.com/office/word/2006/wordml" xmlns:wps="http://schemas.microsoft.com/office/word/2010/wordprocessingShape" mc:Ignorable="w14 w15 w16se w16cid wp14">
   <w:p>
     <w:pPr>
       <w:pStyle w:val="Header"/>
@@ -8307,7 +7878,7 @@
 </file>
 
 <file path=word/header2.xml><?xml version="1.0" encoding="utf-8"?>
-<w:hdr xmlns:wpc="http://schemas.microsoft.com/office/word/2010/wordprocessingCanvas" xmlns:cx="http://schemas.microsoft.com/office/drawing/2014/chartex" xmlns:cx1="http://schemas.microsoft.com/office/drawing/2015/9/8/chartex" xmlns:cx2="http://schemas.microsoft.com/office/drawing/2015/10/21/chartex" xmlns:cx3="http://schemas.microsoft.com/office/drawing/2016/5/9/chartex" xmlns:cx4="http://schemas.microsoft.com/office/drawing/2016/5/10/chartex" xmlns:cx5="http://schemas.microsoft.com/office/drawing/2016/5/11/chartex" xmlns:cx6="http://schemas.microsoft.com/office/drawing/2016/5/12/chartex" xmlns:cx7="http://schemas.microsoft.com/office/drawing/2016/5/13/chartex" xmlns:cx8="http://schemas.microsoft.com/office/drawing/2016/5/14/chartex" xmlns:mc="http://schemas.openxmlformats.org/markup-compatibility/2006" xmlns:aink="http://schemas.microsoft.com/office/drawing/2016/ink" xmlns:am3d="http://schemas.microsoft.com/office/drawing/2017/model3d" xmlns:o="urn:schemas-microsoft-com:office:office" xmlns:oel="http://schemas.microsoft.com/office/2019/extlst" xmlns:r="http://schemas.openxmlformats.org/officeDocument/2006/relationships" xmlns:m="http://schemas.openxmlformats.org/officeDocument/2006/math" xmlns:v="urn:schemas-microsoft-com:vml" xmlns:wp14="http://schemas.microsoft.com/office/word/2010/wordprocessingDrawing" xmlns:wp="http://schemas.openxmlformats.org/drawingml/2006/wordprocessingDrawing" xmlns:w10="urn:schemas-microsoft-com:office:word" xmlns:w="http://schemas.openxmlformats.org/wordprocessingml/2006/main" xmlns:w14="http://schemas.microsoft.com/office/word/2010/wordml" xmlns:w15="http://schemas.microsoft.com/office/word/2012/wordml" xmlns:w16cex="http://schemas.microsoft.com/office/word/2018/wordml/cex" xmlns:w16cid="http://schemas.microsoft.com/office/word/2016/wordml/cid" xmlns:w16="http://schemas.microsoft.com/office/word/2018/wordml" xmlns:w16du="http://schemas.microsoft.com/office/word/2023/wordml/word16du" xmlns:w16sdtdh="http://schemas.microsoft.com/office/word/2020/wordml/sdtdatahash" xmlns:w16se="http://schemas.microsoft.com/office/word/2015/wordml/symex" xmlns:wpg="http://schemas.microsoft.com/office/word/2010/wordprocessingGroup" xmlns:wpi="http://schemas.microsoft.com/office/word/2010/wordprocessingInk" xmlns:wne="http://schemas.microsoft.com/office/word/2006/wordml" xmlns:wps="http://schemas.microsoft.com/office/word/2010/wordprocessingShape" mc:Ignorable="w14 w15 w16se w16cid w16 w16cex w16sdtdh w16du wp14">
+<w:hdr xmlns:wpc="http://schemas.microsoft.com/office/word/2010/wordprocessingCanvas" xmlns:cx="http://schemas.microsoft.com/office/drawing/2014/chartex" xmlns:cx1="http://schemas.microsoft.com/office/drawing/2015/9/8/chartex" xmlns:cx2="http://schemas.microsoft.com/office/drawing/2015/10/21/chartex" xmlns:cx3="http://schemas.microsoft.com/office/drawing/2016/5/9/chartex" xmlns:cx4="http://schemas.microsoft.com/office/drawing/2016/5/10/chartex" xmlns:cx5="http://schemas.microsoft.com/office/drawing/2016/5/11/chartex" xmlns:cx6="http://schemas.microsoft.com/office/drawing/2016/5/12/chartex" xmlns:cx7="http://schemas.microsoft.com/office/drawing/2016/5/13/chartex" xmlns:cx8="http://schemas.microsoft.com/office/drawing/2016/5/14/chartex" xmlns:mc="http://schemas.openxmlformats.org/markup-compatibility/2006" xmlns:aink="http://schemas.microsoft.com/office/drawing/2016/ink" xmlns:am3d="http://schemas.microsoft.com/office/drawing/2017/model3d" xmlns:o="urn:schemas-microsoft-com:office:office" xmlns:r="http://schemas.openxmlformats.org/officeDocument/2006/relationships" xmlns:m="http://schemas.openxmlformats.org/officeDocument/2006/math" xmlns:v="urn:schemas-microsoft-com:vml" xmlns:wp14="http://schemas.microsoft.com/office/word/2010/wordprocessingDrawing" xmlns:wp="http://schemas.openxmlformats.org/drawingml/2006/wordprocessingDrawing" xmlns:w10="urn:schemas-microsoft-com:office:word" xmlns:w="http://schemas.openxmlformats.org/wordprocessingml/2006/main" xmlns:w14="http://schemas.microsoft.com/office/word/2010/wordml" xmlns:w15="http://schemas.microsoft.com/office/word/2012/wordml" xmlns:w16cid="http://schemas.microsoft.com/office/word/2016/wordml/cid" xmlns:w16se="http://schemas.microsoft.com/office/word/2015/wordml/symex" xmlns:wpg="http://schemas.microsoft.com/office/word/2010/wordprocessingGroup" xmlns:wpi="http://schemas.microsoft.com/office/word/2010/wordprocessingInk" xmlns:wne="http://schemas.microsoft.com/office/word/2006/wordml" xmlns:wps="http://schemas.microsoft.com/office/word/2010/wordprocessingShape" mc:Ignorable="w14 w15 w16se w16cid wp14">
   <w:sdt>
     <w:sdtPr>
       <w:id w:val="-316168918"/>
@@ -8356,7 +7927,7 @@
 </file>
 
 <file path=word/header3.xml><?xml version="1.0" encoding="utf-8"?>
-<w:hdr xmlns:wpc="http://schemas.microsoft.com/office/word/2010/wordprocessingCanvas" xmlns:cx="http://schemas.microsoft.com/office/drawing/2014/chartex" xmlns:cx1="http://schemas.microsoft.com/office/drawing/2015/9/8/chartex" xmlns:cx2="http://schemas.microsoft.com/office/drawing/2015/10/21/chartex" xmlns:cx3="http://schemas.microsoft.com/office/drawing/2016/5/9/chartex" xmlns:cx4="http://schemas.microsoft.com/office/drawing/2016/5/10/chartex" xmlns:cx5="http://schemas.microsoft.com/office/drawing/2016/5/11/chartex" xmlns:cx6="http://schemas.microsoft.com/office/drawing/2016/5/12/chartex" xmlns:cx7="http://schemas.microsoft.com/office/drawing/2016/5/13/chartex" xmlns:cx8="http://schemas.microsoft.com/office/drawing/2016/5/14/chartex" xmlns:mc="http://schemas.openxmlformats.org/markup-compatibility/2006" xmlns:aink="http://schemas.microsoft.com/office/drawing/2016/ink" xmlns:am3d="http://schemas.microsoft.com/office/drawing/2017/model3d" xmlns:o="urn:schemas-microsoft-com:office:office" xmlns:oel="http://schemas.microsoft.com/office/2019/extlst" xmlns:r="http://schemas.openxmlformats.org/officeDocument/2006/relationships" xmlns:m="http://schemas.openxmlformats.org/officeDocument/2006/math" xmlns:v="urn:schemas-microsoft-com:vml" xmlns:wp14="http://schemas.microsoft.com/office/word/2010/wordprocessingDrawing" xmlns:wp="http://schemas.openxmlformats.org/drawingml/2006/wordprocessingDrawing" xmlns:w10="urn:schemas-microsoft-com:office:word" xmlns:w="http://schemas.openxmlformats.org/wordprocessingml/2006/main" xmlns:w14="http://schemas.microsoft.com/office/word/2010/wordml" xmlns:w15="http://schemas.microsoft.com/office/word/2012/wordml" xmlns:w16cex="http://schemas.microsoft.com/office/word/2018/wordml/cex" xmlns:w16cid="http://schemas.microsoft.com/office/word/2016/wordml/cid" xmlns:w16="http://schemas.microsoft.com/office/word/2018/wordml" xmlns:w16du="http://schemas.microsoft.com/office/word/2023/wordml/word16du" xmlns:w16sdtdh="http://schemas.microsoft.com/office/word/2020/wordml/sdtdatahash" xmlns:w16se="http://schemas.microsoft.com/office/word/2015/wordml/symex" xmlns:wpg="http://schemas.microsoft.com/office/word/2010/wordprocessingGroup" xmlns:wpi="http://schemas.microsoft.com/office/word/2010/wordprocessingInk" xmlns:wne="http://schemas.microsoft.com/office/word/2006/wordml" xmlns:wps="http://schemas.microsoft.com/office/word/2010/wordprocessingShape" mc:Ignorable="w14 w15 w16se w16cid w16 w16cex w16sdtdh w16du wp14">
+<w:hdr xmlns:wpc="http://schemas.microsoft.com/office/word/2010/wordprocessingCanvas" xmlns:cx="http://schemas.microsoft.com/office/drawing/2014/chartex" xmlns:cx1="http://schemas.microsoft.com/office/drawing/2015/9/8/chartex" xmlns:cx2="http://schemas.microsoft.com/office/drawing/2015/10/21/chartex" xmlns:cx3="http://schemas.microsoft.com/office/drawing/2016/5/9/chartex" xmlns:cx4="http://schemas.microsoft.com/office/drawing/2016/5/10/chartex" xmlns:cx5="http://schemas.microsoft.com/office/drawing/2016/5/11/chartex" xmlns:cx6="http://schemas.microsoft.com/office/drawing/2016/5/12/chartex" xmlns:cx7="http://schemas.microsoft.com/office/drawing/2016/5/13/chartex" xmlns:cx8="http://schemas.microsoft.com/office/drawing/2016/5/14/chartex" xmlns:mc="http://schemas.openxmlformats.org/markup-compatibility/2006" xmlns:aink="http://schemas.microsoft.com/office/drawing/2016/ink" xmlns:am3d="http://schemas.microsoft.com/office/drawing/2017/model3d" xmlns:o="urn:schemas-microsoft-com:office:office" xmlns:r="http://schemas.openxmlformats.org/officeDocument/2006/relationships" xmlns:m="http://schemas.openxmlformats.org/officeDocument/2006/math" xmlns:v="urn:schemas-microsoft-com:vml" xmlns:wp14="http://schemas.microsoft.com/office/word/2010/wordprocessingDrawing" xmlns:wp="http://schemas.openxmlformats.org/drawingml/2006/wordprocessingDrawing" xmlns:w10="urn:schemas-microsoft-com:office:word" xmlns:w="http://schemas.openxmlformats.org/wordprocessingml/2006/main" xmlns:w14="http://schemas.microsoft.com/office/word/2010/wordml" xmlns:w15="http://schemas.microsoft.com/office/word/2012/wordml" xmlns:w16cid="http://schemas.microsoft.com/office/word/2016/wordml/cid" xmlns:w16se="http://schemas.microsoft.com/office/word/2015/wordml/symex" xmlns:wpg="http://schemas.microsoft.com/office/word/2010/wordprocessingGroup" xmlns:wpi="http://schemas.microsoft.com/office/word/2010/wordprocessingInk" xmlns:wne="http://schemas.microsoft.com/office/word/2006/wordml" xmlns:wps="http://schemas.microsoft.com/office/word/2010/wordprocessingShape" mc:Ignorable="w14 w15 w16se w16cid wp14">
   <w:p>
     <w:pPr>
       <w:pStyle w:val="Header"/>
@@ -8366,7 +7937,7 @@
 </file>
 
 <file path=word/numbering.xml><?xml version="1.0" encoding="utf-8"?>
-<w:numbering xmlns:wpc="http://schemas.microsoft.com/office/word/2010/wordprocessingCanvas" xmlns:cx="http://schemas.microsoft.com/office/drawing/2014/chartex" xmlns:cx1="http://schemas.microsoft.com/office/drawing/2015/9/8/chartex" xmlns:cx2="http://schemas.microsoft.com/office/drawing/2015/10/21/chartex" xmlns:cx3="http://schemas.microsoft.com/office/drawing/2016/5/9/chartex" xmlns:cx4="http://schemas.microsoft.com/office/drawing/2016/5/10/chartex" xmlns:cx5="http://schemas.microsoft.com/office/drawing/2016/5/11/chartex" xmlns:cx6="http://schemas.microsoft.com/office/drawing/2016/5/12/chartex" xmlns:cx7="http://schemas.microsoft.com/office/drawing/2016/5/13/chartex" xmlns:cx8="http://schemas.microsoft.com/office/drawing/2016/5/14/chartex" xmlns:mc="http://schemas.openxmlformats.org/markup-compatibility/2006" xmlns:aink="http://schemas.microsoft.com/office/drawing/2016/ink" xmlns:am3d="http://schemas.microsoft.com/office/drawing/2017/model3d" xmlns:o="urn:schemas-microsoft-com:office:office" xmlns:oel="http://schemas.microsoft.com/office/2019/extlst" xmlns:r="http://schemas.openxmlformats.org/officeDocument/2006/relationships" xmlns:m="http://schemas.openxmlformats.org/officeDocument/2006/math" xmlns:v="urn:schemas-microsoft-com:vml" xmlns:wp14="http://schemas.microsoft.com/office/word/2010/wordprocessingDrawing" xmlns:wp="http://schemas.openxmlformats.org/drawingml/2006/wordprocessingDrawing" xmlns:w10="urn:schemas-microsoft-com:office:word" xmlns:w="http://schemas.openxmlformats.org/wordprocessingml/2006/main" xmlns:w14="http://schemas.microsoft.com/office/word/2010/wordml" xmlns:w15="http://schemas.microsoft.com/office/word/2012/wordml" xmlns:w16cex="http://schemas.microsoft.com/office/word/2018/wordml/cex" xmlns:w16cid="http://schemas.microsoft.com/office/word/2016/wordml/cid" xmlns:w16="http://schemas.microsoft.com/office/word/2018/wordml" xmlns:w16du="http://schemas.microsoft.com/office/word/2023/wordml/word16du" xmlns:w16sdtdh="http://schemas.microsoft.com/office/word/2020/wordml/sdtdatahash" xmlns:w16se="http://schemas.microsoft.com/office/word/2015/wordml/symex" xmlns:wpg="http://schemas.microsoft.com/office/word/2010/wordprocessingGroup" xmlns:wpi="http://schemas.microsoft.com/office/word/2010/wordprocessingInk" xmlns:wne="http://schemas.microsoft.com/office/word/2006/wordml" xmlns:wps="http://schemas.microsoft.com/office/word/2010/wordprocessingShape" mc:Ignorable="w14 w15 w16se w16cid w16 w16cex w16sdtdh w16du wp14">
+<w:numbering xmlns:wpc="http://schemas.microsoft.com/office/word/2010/wordprocessingCanvas" xmlns:cx="http://schemas.microsoft.com/office/drawing/2014/chartex" xmlns:cx1="http://schemas.microsoft.com/office/drawing/2015/9/8/chartex" xmlns:cx2="http://schemas.microsoft.com/office/drawing/2015/10/21/chartex" xmlns:cx3="http://schemas.microsoft.com/office/drawing/2016/5/9/chartex" xmlns:cx4="http://schemas.microsoft.com/office/drawing/2016/5/10/chartex" xmlns:cx5="http://schemas.microsoft.com/office/drawing/2016/5/11/chartex" xmlns:cx6="http://schemas.microsoft.com/office/drawing/2016/5/12/chartex" xmlns:cx7="http://schemas.microsoft.com/office/drawing/2016/5/13/chartex" xmlns:cx8="http://schemas.microsoft.com/office/drawing/2016/5/14/chartex" xmlns:mc="http://schemas.openxmlformats.org/markup-compatibility/2006" xmlns:aink="http://schemas.microsoft.com/office/drawing/2016/ink" xmlns:am3d="http://schemas.microsoft.com/office/drawing/2017/model3d" xmlns:o="urn:schemas-microsoft-com:office:office" xmlns:r="http://schemas.openxmlformats.org/officeDocument/2006/relationships" xmlns:m="http://schemas.openxmlformats.org/officeDocument/2006/math" xmlns:v="urn:schemas-microsoft-com:vml" xmlns:wp14="http://schemas.microsoft.com/office/word/2010/wordprocessingDrawing" xmlns:wp="http://schemas.openxmlformats.org/drawingml/2006/wordprocessingDrawing" xmlns:w10="urn:schemas-microsoft-com:office:word" xmlns:w="http://schemas.openxmlformats.org/wordprocessingml/2006/main" xmlns:w14="http://schemas.microsoft.com/office/word/2010/wordml" xmlns:w15="http://schemas.microsoft.com/office/word/2012/wordml" xmlns:w16cid="http://schemas.microsoft.com/office/word/2016/wordml/cid" xmlns:w16se="http://schemas.microsoft.com/office/word/2015/wordml/symex" xmlns:wpg="http://schemas.microsoft.com/office/word/2010/wordprocessingGroup" xmlns:wpi="http://schemas.microsoft.com/office/word/2010/wordprocessingInk" xmlns:wne="http://schemas.microsoft.com/office/word/2006/wordml" xmlns:wps="http://schemas.microsoft.com/office/word/2010/wordprocessingShape" mc:Ignorable="w14 w15 w16se w16cid wp14">
   <w:abstractNum w:abstractNumId="0" w15:restartNumberingAfterBreak="0">
     <w:nsid w:val="05467300"/>
     <w:multiLevelType w:val="hybridMultilevel"/>
@@ -9966,56 +9537,56 @@
       </w:rPr>
     </w:lvl>
   </w:abstractNum>
-  <w:num w:numId="1" w16cid:durableId="463274627">
+  <w:num w:numId="1">
     <w:abstractNumId w:val="11"/>
   </w:num>
-  <w:num w:numId="2" w16cid:durableId="150104827">
+  <w:num w:numId="2">
     <w:abstractNumId w:val="6"/>
   </w:num>
-  <w:num w:numId="3" w16cid:durableId="1810122838">
+  <w:num w:numId="3">
     <w:abstractNumId w:val="1"/>
   </w:num>
-  <w:num w:numId="4" w16cid:durableId="1201169324">
+  <w:num w:numId="4">
     <w:abstractNumId w:val="8"/>
   </w:num>
-  <w:num w:numId="5" w16cid:durableId="895510407">
+  <w:num w:numId="5">
     <w:abstractNumId w:val="7"/>
   </w:num>
-  <w:num w:numId="6" w16cid:durableId="1211191748">
+  <w:num w:numId="6">
     <w:abstractNumId w:val="4"/>
   </w:num>
-  <w:num w:numId="7" w16cid:durableId="1720015219">
+  <w:num w:numId="7">
     <w:abstractNumId w:val="14"/>
   </w:num>
-  <w:num w:numId="8" w16cid:durableId="123885948">
+  <w:num w:numId="8">
     <w:abstractNumId w:val="12"/>
   </w:num>
-  <w:num w:numId="9" w16cid:durableId="837384104">
+  <w:num w:numId="9">
     <w:abstractNumId w:val="9"/>
   </w:num>
-  <w:num w:numId="10" w16cid:durableId="2133014750">
+  <w:num w:numId="10">
     <w:abstractNumId w:val="5"/>
   </w:num>
-  <w:num w:numId="11" w16cid:durableId="1722437991">
+  <w:num w:numId="11">
     <w:abstractNumId w:val="10"/>
   </w:num>
-  <w:num w:numId="12" w16cid:durableId="1637638441">
+  <w:num w:numId="12">
     <w:abstractNumId w:val="13"/>
   </w:num>
-  <w:num w:numId="13" w16cid:durableId="1898737575">
+  <w:num w:numId="13">
     <w:abstractNumId w:val="3"/>
   </w:num>
-  <w:num w:numId="14" w16cid:durableId="1121269631">
+  <w:num w:numId="14">
     <w:abstractNumId w:val="0"/>
   </w:num>
-  <w:num w:numId="15" w16cid:durableId="1110322533">
+  <w:num w:numId="15">
     <w:abstractNumId w:val="2"/>
   </w:num>
 </w:numbering>
 </file>
 
 <file path=word/styles.xml><?xml version="1.0" encoding="utf-8"?>
-<w:styles xmlns:mc="http://schemas.openxmlformats.org/markup-compatibility/2006" xmlns:r="http://schemas.openxmlformats.org/officeDocument/2006/relationships" xmlns:w="http://schemas.openxmlformats.org/wordprocessingml/2006/main" xmlns:w14="http://schemas.microsoft.com/office/word/2010/wordml" xmlns:w15="http://schemas.microsoft.com/office/word/2012/wordml" xmlns:w16cex="http://schemas.microsoft.com/office/word/2018/wordml/cex" xmlns:w16cid="http://schemas.microsoft.com/office/word/2016/wordml/cid" xmlns:w16="http://schemas.microsoft.com/office/word/2018/wordml" xmlns:w16du="http://schemas.microsoft.com/office/word/2023/wordml/word16du" xmlns:w16sdtdh="http://schemas.microsoft.com/office/word/2020/wordml/sdtdatahash" xmlns:w16se="http://schemas.microsoft.com/office/word/2015/wordml/symex" mc:Ignorable="w14 w15 w16se w16cid w16 w16cex w16sdtdh w16du">
+<w:styles xmlns:mc="http://schemas.openxmlformats.org/markup-compatibility/2006" xmlns:r="http://schemas.openxmlformats.org/officeDocument/2006/relationships" xmlns:w="http://schemas.openxmlformats.org/wordprocessingml/2006/main" xmlns:w14="http://schemas.microsoft.com/office/word/2010/wordml" xmlns:w15="http://schemas.microsoft.com/office/word/2012/wordml" xmlns:w16cid="http://schemas.microsoft.com/office/word/2016/wordml/cid" xmlns:w16se="http://schemas.microsoft.com/office/word/2015/wordml/symex" mc:Ignorable="w14 w15 w16se w16cid">
   <w:docDefaults>
     <w:rPrDefault>
       <w:rPr>
@@ -10031,7 +9602,7 @@
       </w:pPr>
     </w:pPrDefault>
   </w:docDefaults>
-  <w:latentStyles w:defLockedState="0" w:defUIPriority="99" w:defSemiHidden="0" w:defUnhideWhenUsed="0" w:defQFormat="0" w:count="376">
+  <w:latentStyles w:defLockedState="0" w:defUIPriority="99" w:defSemiHidden="0" w:defUnhideWhenUsed="0" w:defQFormat="0" w:count="375">
     <w:lsdException w:name="Normal" w:uiPriority="0" w:qFormat="1"/>
     <w:lsdException w:name="heading 1" w:uiPriority="9" w:qFormat="1"/>
     <w:lsdException w:name="heading 2" w:semiHidden="1" w:uiPriority="9" w:unhideWhenUsed="1" w:qFormat="1"/>
@@ -10407,7 +9978,6 @@
     <w:lsdException w:name="Smart Hyperlink" w:semiHidden="1" w:unhideWhenUsed="1"/>
     <w:lsdException w:name="Hashtag" w:semiHidden="1" w:unhideWhenUsed="1"/>
     <w:lsdException w:name="Unresolved Mention" w:semiHidden="1" w:unhideWhenUsed="1"/>
-    <w:lsdException w:name="Smart Link" w:semiHidden="1" w:unhideWhenUsed="1"/>
   </w:latentStyles>
   <w:style w:type="paragraph" w:default="1" w:styleId="Normal">
     <w:name w:val="Normal"/>
@@ -10961,7 +10531,7 @@
 </file>
 
 <file path=customXml/itemProps1.xml><?xml version="1.0" encoding="utf-8"?>
-<ds:datastoreItem xmlns:ds="http://schemas.openxmlformats.org/officeDocument/2006/customXml" ds:itemID="{66B8188B-CAE3-418E-8288-FDC66B0B6813}">
+<ds:datastoreItem xmlns:ds="http://schemas.openxmlformats.org/officeDocument/2006/customXml" ds:itemID="{D2A6ECA6-7B42-EC42-8337-FB4E6BD94D1D}">
   <ds:schemaRefs>
     <ds:schemaRef ds:uri="http://schemas.openxmlformats.org/officeDocument/2006/bibliography"/>
   </ds:schemaRefs>

</xml_diff>